<commit_message>
Assign newly registered users as Student
</commit_message>
<xml_diff>
--- a/readme.docx
+++ b/readme.docx
@@ -1,553 +1,341 @@
 
 <file path=word/document.xml><?xml version="1.0" encoding="utf-8"?>
-<w:document xmlns:r="http://schemas.openxmlformats.org/officeDocument/2006/relationships" xmlns:wp="http://schemas.openxmlformats.org/drawingml/2006/wordprocessingDrawing" xmlns:w="http://schemas.openxmlformats.org/wordprocessingml/2006/main" xmlns:w10="urn:schemas-microsoft-com:office:word" xmlns:w14="http://schemas.microsoft.com/office/word/2010/wordml" xmlns:wps="http://schemas.microsoft.com/office/word/2010/wordprocessingShape" xmlns:wpg="http://schemas.microsoft.com/office/word/2010/wordprocessingGroup" xmlns:mc="http://schemas.openxmlformats.org/markup-compatibility/2006" xmlns:v="urn:schemas-microsoft-com:vml" xmlns:o="urn:schemas-microsoft-com:office:office" mc:Ignorable="w14">
+<w:document xmlns:wpc="http://schemas.microsoft.com/office/word/2010/wordprocessingCanvas" xmlns:mc="http://schemas.openxmlformats.org/markup-compatibility/2006" xmlns:o="urn:schemas-microsoft-com:office:office" xmlns:r="http://schemas.openxmlformats.org/officeDocument/2006/relationships" xmlns:m="http://schemas.openxmlformats.org/officeDocument/2006/math" xmlns:v="urn:schemas-microsoft-com:vml" xmlns:wp14="http://schemas.microsoft.com/office/word/2010/wordprocessingDrawing" xmlns:wp="http://schemas.openxmlformats.org/drawingml/2006/wordprocessingDrawing" xmlns:w10="urn:schemas-microsoft-com:office:word" xmlns:w="http://schemas.openxmlformats.org/wordprocessingml/2006/main" xmlns:w14="http://schemas.microsoft.com/office/word/2010/wordml" xmlns:w15="http://schemas.microsoft.com/office/word/2012/wordml" xmlns:wpg="http://schemas.microsoft.com/office/word/2010/wordprocessingGroup" xmlns:wpi="http://schemas.microsoft.com/office/word/2010/wordprocessingInk" xmlns:wne="http://schemas.microsoft.com/office/word/2006/wordml" xmlns:wps="http://schemas.microsoft.com/office/word/2010/wordprocessingShape" mc:Ignorable="w14 w15 wp14">
   <w:body>
     <w:p>
       <w:pPr>
-        <w:pStyle w:val="Body A"/>
+        <w:pStyle w:val="BodyA"/>
       </w:pPr>
       <w:r>
-        <w:rPr>
-          <w:rtl w:val="0"/>
-        </w:rPr>
         <w:t xml:space="preserve">Khoa Nguyen, A00926551, </w:t>
       </w:r>
+      <w:hyperlink r:id="rId7" w:history="1">
+        <w:r>
+          <w:rPr>
+            <w:rStyle w:val="Hyperlink0"/>
+          </w:rPr>
+          <w:t>khoa.tan.nguyen.96@gmail.com</w:t>
+        </w:r>
+      </w:hyperlink>
+    </w:p>
+    <w:p>
+      <w:pPr>
+        <w:pStyle w:val="BodyA"/>
+      </w:pPr>
       <w:r>
-        <w:rPr>
-          <w:rStyle w:val="Hyperlink.0"/>
-        </w:rPr>
-        <w:fldChar w:fldCharType="begin" w:fldLock="0"/>
-      </w:r>
-      <w:r>
-        <w:rPr>
-          <w:rStyle w:val="Hyperlink.0"/>
-        </w:rPr>
-        <w:instrText xml:space="preserve"> HYPERLINK "mailto:khoa.tan.nguyen.96@gmail.com"</w:instrText>
-      </w:r>
-      <w:r>
-        <w:rPr>
-          <w:rStyle w:val="Hyperlink.0"/>
-        </w:rPr>
-        <w:fldChar w:fldCharType="separate" w:fldLock="0"/>
-      </w:r>
-      <w:r>
-        <w:rPr>
-          <w:rStyle w:val="Hyperlink.0"/>
-          <w:rtl w:val="0"/>
-        </w:rPr>
-        <w:t>khoa.tan.nguyen.96@gmail.com</w:t>
-      </w:r>
-      <w:r>
-        <w:rPr/>
-        <w:fldChar w:fldCharType="end" w:fldLock="0"/>
-      </w:r>
-    </w:p>
-    <w:p>
-      <w:pPr>
-        <w:pStyle w:val="Body A"/>
-      </w:pPr>
-      <w:r>
-        <w:rPr>
-          <w:rtl w:val="0"/>
-        </w:rPr>
         <w:t>Clyde Chen, A00914442, cleed.c@hotmail.com</w:t>
       </w:r>
     </w:p>
     <w:p>
       <w:pPr>
-        <w:pStyle w:val="Body A"/>
-      </w:pPr>
-    </w:p>
-    <w:p>
-      <w:pPr>
-        <w:pStyle w:val="Heading 3"/>
+        <w:pStyle w:val="BodyA"/>
+      </w:pPr>
+    </w:p>
+    <w:p>
+      <w:pPr>
+        <w:pStyle w:val="Heading3"/>
       </w:pPr>
       <w:r>
-        <w:rPr>
-          <w:rtl w:val="0"/>
-        </w:rPr>
         <w:t>Completed</w:t>
       </w:r>
     </w:p>
     <w:p>
       <w:pPr>
-        <w:pStyle w:val="Body A"/>
+        <w:pStyle w:val="BodyA"/>
       </w:pPr>
       <w:r>
-        <w:rPr>
-          <w:rtl w:val="0"/>
-        </w:rPr>
-        <w:t>Data Seeding</w:t>
+        <w:t>Application</w:t>
       </w:r>
     </w:p>
     <w:p>
       <w:pPr>
-        <w:pStyle w:val="Body A"/>
+        <w:pStyle w:val="BodyA"/>
         <w:numPr>
           <w:ilvl w:val="0"/>
           <w:numId w:val="2"/>
         </w:numPr>
-        <w:rPr>
-          <w:lang w:val="en-US"/>
-        </w:rPr>
       </w:pPr>
       <w:r>
-        <w:rPr>
-          <w:rtl w:val="0"/>
-          <w:lang w:val="en-US"/>
-        </w:rPr>
-        <w:t>YearTerm &amp; Option tables are seeded</w:t>
+        <w:t>Overall app functionality</w:t>
       </w:r>
     </w:p>
     <w:p>
       <w:pPr>
-        <w:pStyle w:val="Body A"/>
+        <w:pStyle w:val="BodyA"/>
         <w:numPr>
           <w:ilvl w:val="0"/>
           <w:numId w:val="2"/>
         </w:numPr>
-        <w:rPr>
-          <w:lang w:val="en-US"/>
-        </w:rPr>
       </w:pPr>
       <w:r>
-        <w:rPr>
-          <w:rtl w:val="0"/>
-          <w:lang w:val="en-US"/>
-        </w:rPr>
-        <w:t>Student and Admin roles and accounts are seeded</w:t>
+        <w:t>Issues</w:t>
       </w:r>
-    </w:p>
-    <w:p>
-      <w:pPr>
-        <w:pStyle w:val="Body A"/>
-      </w:pPr>
-    </w:p>
-    <w:p>
-      <w:pPr>
-        <w:pStyle w:val="Body A"/>
-      </w:pPr>
       <w:r>
-        <w:rPr>
-          <w:rtl w:val="0"/>
-        </w:rPr>
-        <w:t>Identity Framework</w:t>
+        <w:t xml:space="preserve"> with previous assignment fixed</w:t>
       </w:r>
     </w:p>
     <w:p>
       <w:pPr>
-        <w:pStyle w:val="Body A"/>
+        <w:pStyle w:val="BodyA"/>
+      </w:pPr>
+    </w:p>
+    <w:p>
+      <w:pPr>
+        <w:pStyle w:val="BodyA"/>
+      </w:pPr>
+      <w:r>
+        <w:t>Choices Sample Data Seeded</w:t>
+      </w:r>
+    </w:p>
+    <w:p>
+      <w:pPr>
+        <w:pStyle w:val="BodyA"/>
         <w:numPr>
           <w:ilvl w:val="0"/>
           <w:numId w:val="2"/>
         </w:numPr>
-        <w:rPr>
-          <w:lang w:val="en-US"/>
-        </w:rPr>
       </w:pPr>
       <w:r>
-        <w:rPr>
-          <w:rtl w:val="0"/>
-          <w:lang w:val="en-US"/>
-        </w:rPr>
-        <w:t>Admin can maintain YearTeam, Option, and Choice tables</w:t>
+        <w:t>Data seeded</w:t>
       </w:r>
     </w:p>
     <w:p>
       <w:pPr>
-        <w:pStyle w:val="Body A"/>
+        <w:pStyle w:val="BodyA"/>
+      </w:pPr>
+    </w:p>
+    <w:p>
+      <w:pPr>
+        <w:pStyle w:val="BodyA"/>
+      </w:pPr>
+      <w:r>
+        <w:t>User Management</w:t>
+      </w:r>
+    </w:p>
+    <w:p>
+      <w:pPr>
+        <w:pStyle w:val="BodyA"/>
         <w:numPr>
           <w:ilvl w:val="0"/>
           <w:numId w:val="2"/>
         </w:numPr>
-        <w:rPr>
-          <w:lang w:val="en-US"/>
-        </w:rPr>
-      </w:pPr>
-      <w:r>
-        <w:rPr>
-          <w:rtl w:val="0"/>
-          <w:lang w:val="en-US"/>
-        </w:rPr>
-        <w:t>Students can only create Data in Choice table.</w:t>
-      </w:r>
-    </w:p>
-    <w:p>
-      <w:pPr>
-        <w:pStyle w:val="Body A"/>
-      </w:pPr>
-    </w:p>
-    <w:p>
-      <w:pPr>
-        <w:pStyle w:val="Body A"/>
-      </w:pPr>
-      <w:r>
-        <w:rPr>
-          <w:rtl w:val="0"/>
-        </w:rPr>
-        <w:t>Form</w:t>
-      </w:r>
-    </w:p>
-    <w:p>
-      <w:pPr>
-        <w:pStyle w:val="Body A"/>
+      </w:pPr>
+    </w:p>
+    <w:p>
+      <w:pPr>
+        <w:pStyle w:val="BodyA"/>
         <w:numPr>
           <w:ilvl w:val="0"/>
           <w:numId w:val="2"/>
         </w:numPr>
-        <w:rPr>
-          <w:lang w:val="en-US"/>
-        </w:rPr>
       </w:pPr>
       <w:r>
-        <w:rPr>
-          <w:rtl w:val="0"/>
-          <w:lang w:val="en-US"/>
-        </w:rPr>
-        <w:t>Bootstrap layout</w:t>
+        <w:t>Only students can access choices page</w:t>
       </w:r>
     </w:p>
     <w:p>
       <w:pPr>
-        <w:pStyle w:val="Body A"/>
+        <w:pStyle w:val="BodyA"/>
         <w:numPr>
           <w:ilvl w:val="0"/>
           <w:numId w:val="2"/>
         </w:numPr>
-        <w:rPr>
-          <w:lang w:val="en-US"/>
-        </w:rPr>
       </w:pPr>
       <w:r>
-        <w:rPr>
-          <w:rtl w:val="0"/>
-          <w:lang w:val="en-US"/>
-        </w:rPr>
-        <w:t>Required validation implemented</w:t>
+        <w:t>Lockout users</w:t>
       </w:r>
     </w:p>
     <w:p>
       <w:pPr>
-        <w:pStyle w:val="Body A"/>
-      </w:pPr>
-    </w:p>
-    <w:p>
-      <w:pPr>
-        <w:pStyle w:val="Body A"/>
-      </w:pPr>
-      <w:r>
-        <w:rPr>
-          <w:rtl w:val="0"/>
-        </w:rPr>
-        <w:t xml:space="preserve">C# and </w:t>
-      </w:r>
-      <w:r>
-        <w:rPr>
-          <w:rStyle w:val="Hyperlink.0"/>
-        </w:rPr>
-        <w:fldChar w:fldCharType="begin" w:fldLock="0"/>
-      </w:r>
-      <w:r>
-        <w:rPr>
-          <w:rStyle w:val="Hyperlink.0"/>
-        </w:rPr>
-        <w:instrText xml:space="preserve"> HYPERLINK "http://asp.net"</w:instrText>
-      </w:r>
-      <w:r>
-        <w:rPr>
-          <w:rStyle w:val="Hyperlink.0"/>
-        </w:rPr>
-        <w:fldChar w:fldCharType="separate" w:fldLock="0"/>
-      </w:r>
-      <w:r>
-        <w:rPr>
-          <w:rStyle w:val="Hyperlink.0"/>
-          <w:rtl w:val="0"/>
-        </w:rPr>
-        <w:t>ASP.NET</w:t>
-      </w:r>
-      <w:r>
-        <w:rPr/>
-        <w:fldChar w:fldCharType="end" w:fldLock="0"/>
-      </w:r>
-      <w:r>
-        <w:rPr>
-          <w:rtl w:val="0"/>
-        </w:rPr>
-        <w:t xml:space="preserve"> Best Practices</w:t>
-      </w:r>
-    </w:p>
-    <w:p>
-      <w:pPr>
-        <w:pStyle w:val="Body A"/>
+        <w:pStyle w:val="BodyA"/>
         <w:numPr>
           <w:ilvl w:val="0"/>
           <w:numId w:val="2"/>
         </w:numPr>
-        <w:rPr>
-          <w:lang w:val="en-US"/>
-        </w:rPr>
       </w:pPr>
       <w:r>
-        <w:rPr>
-          <w:rtl w:val="0"/>
-          <w:lang w:val="en-US"/>
-        </w:rPr>
-        <w:t>All pages are accessible via links</w:t>
+        <w:t>Create and delete roles</w:t>
       </w:r>
     </w:p>
     <w:p>
       <w:pPr>
-        <w:pStyle w:val="Body A"/>
+        <w:pStyle w:val="BodyA"/>
         <w:numPr>
           <w:ilvl w:val="0"/>
           <w:numId w:val="2"/>
         </w:numPr>
-        <w:rPr>
-          <w:lang w:val="en-US"/>
-        </w:rPr>
+      </w:pPr>
+    </w:p>
+    <w:p>
+      <w:pPr>
+        <w:pStyle w:val="BodyA"/>
+      </w:pPr>
+    </w:p>
+    <w:p>
+      <w:pPr>
+        <w:pStyle w:val="BodyA"/>
       </w:pPr>
       <w:r>
-        <w:rPr>
-          <w:rtl w:val="0"/>
-          <w:lang w:val="en-US"/>
-        </w:rPr>
-        <w:t>Students do not see links they don</w:t>
+        <w:t>Reports</w:t>
       </w:r>
-      <w:r>
-        <w:rPr>
-          <w:rtl w:val="0"/>
-          <w:lang w:val="en-US"/>
-        </w:rPr>
-        <w:t>’</w:t>
-      </w:r>
-      <w:r>
-        <w:rPr>
-          <w:rtl w:val="0"/>
-          <w:lang w:val="en-US"/>
-        </w:rPr>
-        <w:t>t have access to</w:t>
-      </w:r>
-    </w:p>
-    <w:p>
-      <w:pPr>
-        <w:pStyle w:val="Body A"/>
+    </w:p>
+    <w:p>
+      <w:pPr>
+        <w:pStyle w:val="BodyA"/>
         <w:numPr>
           <w:ilvl w:val="0"/>
           <w:numId w:val="2"/>
         </w:numPr>
-        <w:rPr>
-          <w:lang w:val="en-US"/>
-        </w:rPr>
+      </w:pPr>
+    </w:p>
+    <w:p>
+      <w:pPr>
+        <w:pStyle w:val="BodyA"/>
+      </w:pPr>
+    </w:p>
+    <w:p>
+      <w:pPr>
+        <w:pStyle w:val="BodyA"/>
       </w:pPr>
       <w:r>
-        <w:rPr>
-          <w:rtl w:val="0"/>
-          <w:lang w:val="en-US"/>
-        </w:rPr>
-        <w:t>Useless content removed</w:t>
+        <w:t>AngularJS Client</w:t>
       </w:r>
     </w:p>
     <w:p>
       <w:pPr>
-        <w:pStyle w:val="Body A"/>
+        <w:pStyle w:val="BodyA"/>
         <w:numPr>
           <w:ilvl w:val="0"/>
           <w:numId w:val="2"/>
         </w:numPr>
-        <w:rPr>
-          <w:lang w:val="en-US"/>
-        </w:rPr>
+      </w:pPr>
+    </w:p>
+    <w:p>
+      <w:pPr>
+        <w:pStyle w:val="Heading3"/>
       </w:pPr>
       <w:r>
-        <w:rPr>
-          <w:rtl w:val="0"/>
-          <w:lang w:val="en-US"/>
-        </w:rPr>
-        <w:t>Pages have meaningful titles</w:t>
+        <w:t>Challenges</w:t>
       </w:r>
     </w:p>
     <w:p>
       <w:pPr>
-        <w:pStyle w:val="Body A"/>
+        <w:pStyle w:val="BodyA"/>
         <w:numPr>
           <w:ilvl w:val="0"/>
           <w:numId w:val="2"/>
         </w:numPr>
-        <w:rPr>
-          <w:lang w:val="en-US"/>
-        </w:rPr>
+      </w:pPr>
+    </w:p>
+    <w:p>
+      <w:pPr>
+        <w:pStyle w:val="BodyA"/>
+      </w:pPr>
+    </w:p>
+    <w:p>
+      <w:pPr>
+        <w:pStyle w:val="BodyA"/>
       </w:pPr>
       <w:r>
-        <w:rPr>
-          <w:rtl w:val="0"/>
-          <w:lang w:val="en-US"/>
-        </w:rPr>
-        <w:t>One database file in the App_Data directory - DiplomaOptions.mdf</w:t>
-      </w:r>
-    </w:p>
-    <w:p>
-      <w:pPr>
-        <w:pStyle w:val="Body A"/>
-      </w:pPr>
-    </w:p>
-    <w:p>
-      <w:pPr>
-        <w:pStyle w:val="Heading 3"/>
-      </w:pPr>
-      <w:r>
-        <w:rPr>
-          <w:rtl w:val="0"/>
-        </w:rPr>
-        <w:t>Challenges</w:t>
-      </w:r>
-    </w:p>
-    <w:p>
-      <w:pPr>
-        <w:pStyle w:val="Body A"/>
-        <w:numPr>
-          <w:ilvl w:val="0"/>
-          <w:numId w:val="2"/>
-        </w:numPr>
-        <w:rPr>
-          <w:lang w:val="en-US"/>
-        </w:rPr>
-      </w:pPr>
-      <w:r>
-        <w:rPr>
-          <w:rtl w:val="0"/>
-          <w:lang w:val="en-US"/>
-        </w:rPr>
-        <w:t>Passing data between controllers and views</w:t>
-      </w:r>
-    </w:p>
-    <w:p>
-      <w:pPr>
-        <w:pStyle w:val="Body A"/>
-        <w:numPr>
-          <w:ilvl w:val="0"/>
-          <w:numId w:val="2"/>
-        </w:numPr>
-        <w:rPr>
-          <w:lang w:val="en-US"/>
-        </w:rPr>
-      </w:pPr>
-      <w:r>
-        <w:rPr>
-          <w:rtl w:val="0"/>
-          <w:lang w:val="en-US"/>
-        </w:rPr>
-        <w:t>Session variables for StudentId</w:t>
-      </w:r>
-    </w:p>
-    <w:p>
-      <w:pPr>
-        <w:pStyle w:val="Body A"/>
-        <w:numPr>
-          <w:ilvl w:val="0"/>
-          <w:numId w:val="2"/>
-        </w:numPr>
-        <w:rPr>
-          <w:lang w:val="en-US"/>
-        </w:rPr>
-      </w:pPr>
-      <w:r>
-        <w:rPr>
-          <w:rtl w:val="0"/>
-          <w:lang w:val="en-US"/>
-        </w:rPr>
-        <w:t>Getting friendly display names to show correctly</w:t>
-      </w:r>
-    </w:p>
-    <w:p>
-      <w:pPr>
-        <w:pStyle w:val="Body A"/>
-      </w:pPr>
-    </w:p>
-    <w:p>
-      <w:pPr>
-        <w:pStyle w:val="Body A"/>
-      </w:pPr>
-    </w:p>
-    <w:p>
-      <w:pPr>
-        <w:pStyle w:val="Body A"/>
-      </w:pPr>
-      <w:r>
-        <w:rPr>
-          <w:rtl w:val="0"/>
-          <w:lang w:val="en-US"/>
-        </w:rPr>
         <w:t>Link to Azure:</w:t>
       </w:r>
     </w:p>
     <w:p>
       <w:pPr>
-        <w:pStyle w:val="Body A"/>
+        <w:pStyle w:val="BodyA"/>
       </w:pPr>
       <w:r>
-        <w:rPr>
-          <w:rtl w:val="0"/>
-          <w:lang w:val="en-US"/>
-        </w:rPr>
-        <w:t>a1.nguyenkhoat.com</w:t>
+        <w:t>a2.bballversus.website</w:t>
       </w:r>
+      <w:bookmarkStart w:id="0" w:name="_GoBack"/>
+      <w:bookmarkEnd w:id="0"/>
     </w:p>
     <w:sectPr>
-      <w:headerReference w:type="default" r:id="rId4"/>
-      <w:footerReference w:type="default" r:id="rId5"/>
-      <w:pgSz w:w="12240" w:h="15840" w:orient="portrait"/>
-      <w:pgMar w:top="1440" w:right="1440" w:bottom="1440" w:left="1440" w:header="720" w:footer="864"/>
-      <w:bidi w:val="0"/>
+      <w:headerReference w:type="default" r:id="rId8"/>
+      <w:footerReference w:type="default" r:id="rId9"/>
+      <w:pgSz w:w="12240" w:h="15840"/>
+      <w:pgMar w:top="1440" w:right="1440" w:bottom="1440" w:left="1440" w:header="720" w:footer="864" w:gutter="0"/>
+      <w:cols w:space="720"/>
     </w:sectPr>
   </w:body>
 </w:document>
 </file>
 
+<file path=word/endnotes.xml><?xml version="1.0" encoding="utf-8"?>
+<w:endnotes xmlns:wpc="http://schemas.microsoft.com/office/word/2010/wordprocessingCanvas" xmlns:mc="http://schemas.openxmlformats.org/markup-compatibility/2006" xmlns:o="urn:schemas-microsoft-com:office:office" xmlns:r="http://schemas.openxmlformats.org/officeDocument/2006/relationships" xmlns:m="http://schemas.openxmlformats.org/officeDocument/2006/math" xmlns:v="urn:schemas-microsoft-com:vml" xmlns:wp14="http://schemas.microsoft.com/office/word/2010/wordprocessingDrawing" xmlns:wp="http://schemas.openxmlformats.org/drawingml/2006/wordprocessingDrawing" xmlns:w10="urn:schemas-microsoft-com:office:word" xmlns:w="http://schemas.openxmlformats.org/wordprocessingml/2006/main" xmlns:w14="http://schemas.microsoft.com/office/word/2010/wordml" xmlns:w15="http://schemas.microsoft.com/office/word/2012/wordml" xmlns:wpg="http://schemas.microsoft.com/office/word/2010/wordprocessingGroup" xmlns:wpi="http://schemas.microsoft.com/office/word/2010/wordprocessingInk" xmlns:wne="http://schemas.microsoft.com/office/word/2006/wordml" xmlns:wps="http://schemas.microsoft.com/office/word/2010/wordprocessingShape" mc:Ignorable="w14 w15 wp14">
+  <w:endnote w:type="separator" w:id="-1">
+    <w:p>
+      <w:r>
+        <w:separator/>
+      </w:r>
+    </w:p>
+  </w:endnote>
+  <w:endnote w:type="continuationSeparator" w:id="0">
+    <w:p>
+      <w:r>
+        <w:continuationSeparator/>
+      </w:r>
+    </w:p>
+  </w:endnote>
+</w:endnotes>
+</file>
+
 <file path=word/footer1.xml><?xml version="1.0" encoding="utf-8"?>
-<w:ftr xmlns:r="http://schemas.openxmlformats.org/officeDocument/2006/relationships" xmlns:wp="http://schemas.openxmlformats.org/drawingml/2006/wordprocessingDrawing" xmlns:w="http://schemas.openxmlformats.org/wordprocessingml/2006/main" xmlns:w10="urn:schemas-microsoft-com:office:word" xmlns:w14="http://schemas.microsoft.com/office/word/2010/wordml" xmlns:wps="http://schemas.microsoft.com/office/word/2010/wordprocessingShape" xmlns:wpg="http://schemas.microsoft.com/office/word/2010/wordprocessingGroup" xmlns:mc="http://schemas.openxmlformats.org/markup-compatibility/2006" xmlns:v="urn:schemas-microsoft-com:vml" xmlns:o="urn:schemas-microsoft-com:office:office" mc:Ignorable="w14">
+<w:ftr xmlns:wpc="http://schemas.microsoft.com/office/word/2010/wordprocessingCanvas" xmlns:mc="http://schemas.openxmlformats.org/markup-compatibility/2006" xmlns:o="urn:schemas-microsoft-com:office:office" xmlns:r="http://schemas.openxmlformats.org/officeDocument/2006/relationships" xmlns:m="http://schemas.openxmlformats.org/officeDocument/2006/math" xmlns:v="urn:schemas-microsoft-com:vml" xmlns:wp14="http://schemas.microsoft.com/office/word/2010/wordprocessingDrawing" xmlns:wp="http://schemas.openxmlformats.org/drawingml/2006/wordprocessingDrawing" xmlns:w10="urn:schemas-microsoft-com:office:word" xmlns:w="http://schemas.openxmlformats.org/wordprocessingml/2006/main" xmlns:w14="http://schemas.microsoft.com/office/word/2010/wordml" xmlns:w15="http://schemas.microsoft.com/office/word/2012/wordml" xmlns:wpg="http://schemas.microsoft.com/office/word/2010/wordprocessingGroup" xmlns:wpi="http://schemas.microsoft.com/office/word/2010/wordprocessingInk" xmlns:wne="http://schemas.microsoft.com/office/word/2006/wordml" xmlns:wps="http://schemas.microsoft.com/office/word/2010/wordprocessingShape" mc:Ignorable="w14 w15 wp14">
   <w:p>
     <w:pPr>
-      <w:pStyle w:val="Header &amp; Footer"/>
-      <w:bidi w:val="0"/>
+      <w:pStyle w:val="HeaderFooter"/>
     </w:pPr>
-    <w:r/>
   </w:p>
 </w:ftr>
 </file>
 
+<file path=word/footnotes.xml><?xml version="1.0" encoding="utf-8"?>
+<w:footnotes xmlns:wpc="http://schemas.microsoft.com/office/word/2010/wordprocessingCanvas" xmlns:mc="http://schemas.openxmlformats.org/markup-compatibility/2006" xmlns:o="urn:schemas-microsoft-com:office:office" xmlns:r="http://schemas.openxmlformats.org/officeDocument/2006/relationships" xmlns:m="http://schemas.openxmlformats.org/officeDocument/2006/math" xmlns:v="urn:schemas-microsoft-com:vml" xmlns:wp14="http://schemas.microsoft.com/office/word/2010/wordprocessingDrawing" xmlns:wp="http://schemas.openxmlformats.org/drawingml/2006/wordprocessingDrawing" xmlns:w10="urn:schemas-microsoft-com:office:word" xmlns:w="http://schemas.openxmlformats.org/wordprocessingml/2006/main" xmlns:w14="http://schemas.microsoft.com/office/word/2010/wordml" xmlns:w15="http://schemas.microsoft.com/office/word/2012/wordml" xmlns:wpg="http://schemas.microsoft.com/office/word/2010/wordprocessingGroup" xmlns:wpi="http://schemas.microsoft.com/office/word/2010/wordprocessingInk" xmlns:wne="http://schemas.microsoft.com/office/word/2006/wordml" xmlns:wps="http://schemas.microsoft.com/office/word/2010/wordprocessingShape" mc:Ignorable="w14 w15 wp14">
+  <w:footnote w:type="separator" w:id="-1">
+    <w:p>
+      <w:r>
+        <w:separator/>
+      </w:r>
+    </w:p>
+  </w:footnote>
+  <w:footnote w:type="continuationSeparator" w:id="0">
+    <w:p>
+      <w:r>
+        <w:continuationSeparator/>
+      </w:r>
+    </w:p>
+  </w:footnote>
+</w:footnotes>
+</file>
+
 <file path=word/header1.xml><?xml version="1.0" encoding="utf-8"?>
-<w:hdr xmlns:r="http://schemas.openxmlformats.org/officeDocument/2006/relationships" xmlns:wp="http://schemas.openxmlformats.org/drawingml/2006/wordprocessingDrawing" xmlns:w="http://schemas.openxmlformats.org/wordprocessingml/2006/main" xmlns:w10="urn:schemas-microsoft-com:office:word" xmlns:w14="http://schemas.microsoft.com/office/word/2010/wordml" xmlns:wps="http://schemas.microsoft.com/office/word/2010/wordprocessingShape" xmlns:wpg="http://schemas.microsoft.com/office/word/2010/wordprocessingGroup" xmlns:mc="http://schemas.openxmlformats.org/markup-compatibility/2006" xmlns:v="urn:schemas-microsoft-com:vml" xmlns:o="urn:schemas-microsoft-com:office:office" mc:Ignorable="w14">
+<w:hdr xmlns:wpc="http://schemas.microsoft.com/office/word/2010/wordprocessingCanvas" xmlns:mc="http://schemas.openxmlformats.org/markup-compatibility/2006" xmlns:o="urn:schemas-microsoft-com:office:office" xmlns:r="http://schemas.openxmlformats.org/officeDocument/2006/relationships" xmlns:m="http://schemas.openxmlformats.org/officeDocument/2006/math" xmlns:v="urn:schemas-microsoft-com:vml" xmlns:wp14="http://schemas.microsoft.com/office/word/2010/wordprocessingDrawing" xmlns:wp="http://schemas.openxmlformats.org/drawingml/2006/wordprocessingDrawing" xmlns:w10="urn:schemas-microsoft-com:office:word" xmlns:w="http://schemas.openxmlformats.org/wordprocessingml/2006/main" xmlns:w14="http://schemas.microsoft.com/office/word/2010/wordml" xmlns:w15="http://schemas.microsoft.com/office/word/2012/wordml" xmlns:wpg="http://schemas.microsoft.com/office/word/2010/wordprocessingGroup" xmlns:wpi="http://schemas.microsoft.com/office/word/2010/wordprocessingInk" xmlns:wne="http://schemas.microsoft.com/office/word/2006/wordml" xmlns:wps="http://schemas.microsoft.com/office/word/2010/wordprocessingShape" mc:Ignorable="w14 w15 wp14">
   <w:p>
     <w:pPr>
-      <w:pStyle w:val="Header &amp; Footer"/>
-      <w:bidi w:val="0"/>
+      <w:pStyle w:val="HeaderFooter"/>
     </w:pPr>
-    <w:r/>
   </w:p>
 </w:hdr>
 </file>
 
 <file path=word/numbering.xml><?xml version="1.0" encoding="utf-8"?>
-<w:numbering xmlns:w="http://schemas.openxmlformats.org/wordprocessingml/2006/main" xmlns:wp="http://schemas.openxmlformats.org/drawingml/2006/wordprocessingDrawing" xmlns:w14="http://schemas.microsoft.com/office/word/2010/wordml" xmlns:r="http://schemas.openxmlformats.org/officeDocument/2006/relationships" xmlns:v="urn:schemas-microsoft-com:vml" xmlns:o="urn:schemas-microsoft-com:office:office">
-  <w:abstractNum w:abstractNumId="0">
+<w:numbering xmlns:wpc="http://schemas.microsoft.com/office/word/2010/wordprocessingCanvas" xmlns:mc="http://schemas.openxmlformats.org/markup-compatibility/2006" xmlns:o="urn:schemas-microsoft-com:office:office" xmlns:r="http://schemas.openxmlformats.org/officeDocument/2006/relationships" xmlns:m="http://schemas.openxmlformats.org/officeDocument/2006/math" xmlns:v="urn:schemas-microsoft-com:vml" xmlns:wp14="http://schemas.microsoft.com/office/word/2010/wordprocessingDrawing" xmlns:wp="http://schemas.openxmlformats.org/drawingml/2006/wordprocessingDrawing" xmlns:w10="urn:schemas-microsoft-com:office:word" xmlns:w="http://schemas.openxmlformats.org/wordprocessingml/2006/main" xmlns:w14="http://schemas.microsoft.com/office/word/2010/wordml" xmlns:w15="http://schemas.microsoft.com/office/word/2012/wordml" xmlns:wpg="http://schemas.microsoft.com/office/word/2010/wordprocessingGroup" xmlns:wpi="http://schemas.microsoft.com/office/word/2010/wordprocessingInk" xmlns:wne="http://schemas.microsoft.com/office/word/2006/wordml" xmlns:wps="http://schemas.microsoft.com/office/word/2010/wordprocessingShape" mc:Ignorable="w14 w15 wp14">
+  <w:abstractNum w:abstractNumId="0" w15:restartNumberingAfterBreak="0">
+    <w:nsid w:val="144D7683"/>
     <w:multiLevelType w:val="hybridMultilevel"/>
-    <w:numStyleLink w:val="Bullet"/>
-  </w:abstractNum>
-  <w:abstractNum w:abstractNumId="1">
-    <w:multiLevelType w:val="hybridMultilevel"/>
+    <w:tmpl w:val="B5505D54"/>
     <w:styleLink w:val="Bullet"/>
-    <w:lvl w:ilvl="0">
+    <w:lvl w:ilvl="0" w:tplc="D0062CDA">
       <w:start w:val="1"/>
       <w:numFmt w:val="bullet"/>
-      <w:suff w:val="tab"/>
       <w:lvlText w:val="•"/>
       <w:lvlJc w:val="left"/>
       <w:pPr>
         <w:ind w:left="180" w:hanging="180"/>
       </w:pPr>
       <w:rPr>
-        <w:rFonts w:ascii="Helvetica" w:cs="Helvetica" w:hAnsi="Helvetica" w:eastAsia="Helvetica"/>
+        <w:rFonts w:ascii="Helvetica" w:eastAsia="Helvetica" w:hAnsi="Helvetica" w:cs="Helvetica"/>
         <w:b w:val="0"/>
         <w:bCs w:val="0"/>
         <w:i w:val="0"/>
@@ -567,17 +355,16 @@
         <w:vertAlign w:val="baseline"/>
       </w:rPr>
     </w:lvl>
-    <w:lvl w:ilvl="1">
+    <w:lvl w:ilvl="1" w:tplc="1B06FFF0">
       <w:start w:val="1"/>
       <w:numFmt w:val="bullet"/>
-      <w:suff w:val="tab"/>
       <w:lvlText w:val="•"/>
       <w:lvlJc w:val="left"/>
       <w:pPr>
         <w:ind w:left="360" w:hanging="180"/>
       </w:pPr>
       <w:rPr>
-        <w:rFonts w:ascii="Helvetica" w:cs="Helvetica" w:hAnsi="Helvetica" w:eastAsia="Helvetica"/>
+        <w:rFonts w:ascii="Helvetica" w:eastAsia="Helvetica" w:hAnsi="Helvetica" w:cs="Helvetica"/>
         <w:b w:val="0"/>
         <w:bCs w:val="0"/>
         <w:i w:val="0"/>
@@ -597,17 +384,16 @@
         <w:vertAlign w:val="baseline"/>
       </w:rPr>
     </w:lvl>
-    <w:lvl w:ilvl="2">
+    <w:lvl w:ilvl="2" w:tplc="3E4EC14E">
       <w:start w:val="1"/>
       <w:numFmt w:val="bullet"/>
-      <w:suff w:val="tab"/>
       <w:lvlText w:val="•"/>
       <w:lvlJc w:val="left"/>
       <w:pPr>
         <w:ind w:left="540" w:hanging="180"/>
       </w:pPr>
       <w:rPr>
-        <w:rFonts w:ascii="Helvetica" w:cs="Helvetica" w:hAnsi="Helvetica" w:eastAsia="Helvetica"/>
+        <w:rFonts w:ascii="Helvetica" w:eastAsia="Helvetica" w:hAnsi="Helvetica" w:cs="Helvetica"/>
         <w:b w:val="0"/>
         <w:bCs w:val="0"/>
         <w:i w:val="0"/>
@@ -627,17 +413,16 @@
         <w:vertAlign w:val="baseline"/>
       </w:rPr>
     </w:lvl>
-    <w:lvl w:ilvl="3">
+    <w:lvl w:ilvl="3" w:tplc="6C0446DE">
       <w:start w:val="1"/>
       <w:numFmt w:val="bullet"/>
-      <w:suff w:val="tab"/>
       <w:lvlText w:val="•"/>
       <w:lvlJc w:val="left"/>
       <w:pPr>
         <w:ind w:left="720" w:hanging="180"/>
       </w:pPr>
       <w:rPr>
-        <w:rFonts w:ascii="Helvetica" w:cs="Helvetica" w:hAnsi="Helvetica" w:eastAsia="Helvetica"/>
+        <w:rFonts w:ascii="Helvetica" w:eastAsia="Helvetica" w:hAnsi="Helvetica" w:cs="Helvetica"/>
         <w:b w:val="0"/>
         <w:bCs w:val="0"/>
         <w:i w:val="0"/>
@@ -657,17 +442,16 @@
         <w:vertAlign w:val="baseline"/>
       </w:rPr>
     </w:lvl>
-    <w:lvl w:ilvl="4">
+    <w:lvl w:ilvl="4" w:tplc="20C69C94">
       <w:start w:val="1"/>
       <w:numFmt w:val="bullet"/>
-      <w:suff w:val="tab"/>
       <w:lvlText w:val="•"/>
       <w:lvlJc w:val="left"/>
       <w:pPr>
         <w:ind w:left="900" w:hanging="180"/>
       </w:pPr>
       <w:rPr>
-        <w:rFonts w:ascii="Helvetica" w:cs="Helvetica" w:hAnsi="Helvetica" w:eastAsia="Helvetica"/>
+        <w:rFonts w:ascii="Helvetica" w:eastAsia="Helvetica" w:hAnsi="Helvetica" w:cs="Helvetica"/>
         <w:b w:val="0"/>
         <w:bCs w:val="0"/>
         <w:i w:val="0"/>
@@ -687,17 +471,16 @@
         <w:vertAlign w:val="baseline"/>
       </w:rPr>
     </w:lvl>
-    <w:lvl w:ilvl="5">
+    <w:lvl w:ilvl="5" w:tplc="71ECEBA0">
       <w:start w:val="1"/>
       <w:numFmt w:val="bullet"/>
-      <w:suff w:val="tab"/>
       <w:lvlText w:val="•"/>
       <w:lvlJc w:val="left"/>
       <w:pPr>
         <w:ind w:left="1080" w:hanging="180"/>
       </w:pPr>
       <w:rPr>
-        <w:rFonts w:ascii="Helvetica" w:cs="Helvetica" w:hAnsi="Helvetica" w:eastAsia="Helvetica"/>
+        <w:rFonts w:ascii="Helvetica" w:eastAsia="Helvetica" w:hAnsi="Helvetica" w:cs="Helvetica"/>
         <w:b w:val="0"/>
         <w:bCs w:val="0"/>
         <w:i w:val="0"/>
@@ -717,17 +500,16 @@
         <w:vertAlign w:val="baseline"/>
       </w:rPr>
     </w:lvl>
-    <w:lvl w:ilvl="6">
+    <w:lvl w:ilvl="6" w:tplc="E2B498A4">
       <w:start w:val="1"/>
       <w:numFmt w:val="bullet"/>
-      <w:suff w:val="tab"/>
       <w:lvlText w:val="•"/>
       <w:lvlJc w:val="left"/>
       <w:pPr>
         <w:ind w:left="1260" w:hanging="180"/>
       </w:pPr>
       <w:rPr>
-        <w:rFonts w:ascii="Helvetica" w:cs="Helvetica" w:hAnsi="Helvetica" w:eastAsia="Helvetica"/>
+        <w:rFonts w:ascii="Helvetica" w:eastAsia="Helvetica" w:hAnsi="Helvetica" w:cs="Helvetica"/>
         <w:b w:val="0"/>
         <w:bCs w:val="0"/>
         <w:i w:val="0"/>
@@ -747,17 +529,16 @@
         <w:vertAlign w:val="baseline"/>
       </w:rPr>
     </w:lvl>
-    <w:lvl w:ilvl="7">
+    <w:lvl w:ilvl="7" w:tplc="70B67D4A">
       <w:start w:val="1"/>
       <w:numFmt w:val="bullet"/>
-      <w:suff w:val="tab"/>
       <w:lvlText w:val="•"/>
       <w:lvlJc w:val="left"/>
       <w:pPr>
         <w:ind w:left="1440" w:hanging="180"/>
       </w:pPr>
       <w:rPr>
-        <w:rFonts w:ascii="Helvetica" w:cs="Helvetica" w:hAnsi="Helvetica" w:eastAsia="Helvetica"/>
+        <w:rFonts w:ascii="Helvetica" w:eastAsia="Helvetica" w:hAnsi="Helvetica" w:cs="Helvetica"/>
         <w:b w:val="0"/>
         <w:bCs w:val="0"/>
         <w:i w:val="0"/>
@@ -777,17 +558,16 @@
         <w:vertAlign w:val="baseline"/>
       </w:rPr>
     </w:lvl>
-    <w:lvl w:ilvl="8">
+    <w:lvl w:ilvl="8" w:tplc="24BCA3E4">
       <w:start w:val="1"/>
       <w:numFmt w:val="bullet"/>
-      <w:suff w:val="tab"/>
       <w:lvlText w:val="•"/>
       <w:lvlJc w:val="left"/>
       <w:pPr>
         <w:ind w:left="1620" w:hanging="180"/>
       </w:pPr>
       <w:rPr>
-        <w:rFonts w:ascii="Helvetica" w:cs="Helvetica" w:hAnsi="Helvetica" w:eastAsia="Helvetica"/>
+        <w:rFonts w:ascii="Helvetica" w:eastAsia="Helvetica" w:hAnsi="Helvetica" w:cs="Helvetica"/>
         <w:b w:val="0"/>
         <w:bCs w:val="0"/>
         <w:i w:val="0"/>
@@ -808,58 +588,33 @@
       </w:rPr>
     </w:lvl>
   </w:abstractNum>
+  <w:abstractNum w:abstractNumId="1" w15:restartNumberingAfterBreak="0">
+    <w:nsid w:val="33C261DA"/>
+    <w:multiLevelType w:val="hybridMultilevel"/>
+    <w:tmpl w:val="B5505D54"/>
+    <w:numStyleLink w:val="Bullet"/>
+  </w:abstractNum>
   <w:num w:numId="1">
-    <w:abstractNumId w:val="1"/>
+    <w:abstractNumId w:val="0"/>
   </w:num>
   <w:num w:numId="2">
-    <w:abstractNumId w:val="0"/>
+    <w:abstractNumId w:val="1"/>
   </w:num>
 </w:numbering>
 </file>
 
 <file path=word/styles.xml><?xml version="1.0" encoding="utf-8"?>
-<w:styles xmlns:w="http://schemas.openxmlformats.org/wordprocessingml/2006/main" xmlns:mc="http://schemas.openxmlformats.org/markup-compatibility/2006" xmlns:w14="http://schemas.microsoft.com/office/word/2010/wordml" mc:Ignorable="w14">
+<w:styles xmlns:mc="http://schemas.openxmlformats.org/markup-compatibility/2006" xmlns:r="http://schemas.openxmlformats.org/officeDocument/2006/relationships" xmlns:w="http://schemas.openxmlformats.org/wordprocessingml/2006/main" xmlns:w14="http://schemas.microsoft.com/office/word/2010/wordml" xmlns:w15="http://schemas.microsoft.com/office/word/2012/wordml" mc:Ignorable="w14 w15">
   <w:docDefaults>
     <w:rPrDefault>
       <w:rPr>
-        <w:rFonts w:ascii="Times New Roman" w:cs="Times New Roman" w:hAnsi="Times New Roman" w:eastAsia="Arial Unicode MS"/>
-        <w:b w:val="0"/>
-        <w:bCs w:val="0"/>
-        <w:i w:val="0"/>
-        <w:iCs w:val="0"/>
-        <w:caps w:val="0"/>
-        <w:smallCaps w:val="0"/>
-        <w:strike w:val="0"/>
-        <w:dstrike w:val="0"/>
-        <w:outline w:val="0"/>
-        <w:emboss w:val="0"/>
-        <w:imprint w:val="0"/>
-        <w:vanish w:val="0"/>
-        <w:color w:val="auto"/>
-        <w:spacing w:val="0"/>
-        <w:w w:val="100"/>
-        <w:kern w:val="0"/>
-        <w:position w:val="0"/>
-        <w:sz w:val="20"/>
-        <w:szCs w:val="20"/>
-        <w:u w:val="none" w:color="auto"/>
+        <w:rFonts w:ascii="Times New Roman" w:eastAsia="Arial Unicode MS" w:hAnsi="Times New Roman" w:cs="Times New Roman"/>
         <w:bdr w:val="nil"/>
-        <w:vertAlign w:val="baseline"/>
-        <w:lang/>
+        <w:lang w:val="en-CA" w:eastAsia="zh-CN" w:bidi="ar-SA"/>
       </w:rPr>
     </w:rPrDefault>
     <w:pPrDefault>
       <w:pPr>
-        <w:keepNext w:val="0"/>
-        <w:keepLines w:val="0"/>
-        <w:pageBreakBefore w:val="0"/>
-        <w:framePr w:anchorLock="0" w:w="0" w:h="0" w:vSpace="0" w:hSpace="0" w:xAlign="left" w:y="0" w:hRule="exact" w:vAnchor="margin"/>
-        <w:widowControl w:val="1"/>
-        <w:numPr>
-          <w:ilvl w:val="0"/>
-          <w:numId w:val="0"/>
-        </w:numPr>
-        <w:suppressLineNumbers w:val="0"/>
         <w:pBdr>
           <w:top w:val="nil"/>
           <w:left w:val="nil"/>
@@ -868,28 +623,437 @@
           <w:between w:val="nil"/>
           <w:bar w:val="nil"/>
         </w:pBdr>
-        <w:shd w:val="clear" w:color="auto" w:fill="auto"/>
-        <w:suppressAutoHyphens w:val="0"/>
-        <w:spacing w:before="0" w:beforeAutospacing="0" w:after="0" w:afterAutospacing="0" w:line="240" w:lineRule="auto"/>
-        <w:ind w:left="0" w:right="0" w:firstLine="0"/>
-        <w:jc w:val="left"/>
-        <w:outlineLvl w:val="9"/>
       </w:pPr>
     </w:pPrDefault>
   </w:docDefaults>
+  <w:latentStyles w:defLockedState="0" w:defUIPriority="99" w:defSemiHidden="0" w:defUnhideWhenUsed="0" w:defQFormat="0" w:count="371">
+    <w:lsdException w:name="Normal" w:uiPriority="0" w:qFormat="1"/>
+    <w:lsdException w:name="heading 1" w:uiPriority="9" w:qFormat="1"/>
+    <w:lsdException w:name="heading 2" w:semiHidden="1" w:uiPriority="9" w:unhideWhenUsed="1" w:qFormat="1"/>
+    <w:lsdException w:name="heading 3" w:semiHidden="1" w:uiPriority="9" w:unhideWhenUsed="1" w:qFormat="1"/>
+    <w:lsdException w:name="heading 4" w:semiHidden="1" w:uiPriority="9" w:unhideWhenUsed="1" w:qFormat="1"/>
+    <w:lsdException w:name="heading 5" w:semiHidden="1" w:uiPriority="9" w:unhideWhenUsed="1" w:qFormat="1"/>
+    <w:lsdException w:name="heading 6" w:semiHidden="1" w:uiPriority="9" w:unhideWhenUsed="1" w:qFormat="1"/>
+    <w:lsdException w:name="heading 7" w:semiHidden="1" w:uiPriority="9" w:unhideWhenUsed="1" w:qFormat="1"/>
+    <w:lsdException w:name="heading 8" w:semiHidden="1" w:uiPriority="9" w:unhideWhenUsed="1" w:qFormat="1"/>
+    <w:lsdException w:name="heading 9" w:semiHidden="1" w:uiPriority="9" w:unhideWhenUsed="1" w:qFormat="1"/>
+    <w:lsdException w:name="index 1" w:semiHidden="1" w:unhideWhenUsed="1"/>
+    <w:lsdException w:name="index 2" w:semiHidden="1" w:unhideWhenUsed="1"/>
+    <w:lsdException w:name="index 3" w:semiHidden="1" w:unhideWhenUsed="1"/>
+    <w:lsdException w:name="index 4" w:semiHidden="1" w:unhideWhenUsed="1"/>
+    <w:lsdException w:name="index 5" w:semiHidden="1" w:unhideWhenUsed="1"/>
+    <w:lsdException w:name="index 6" w:semiHidden="1" w:unhideWhenUsed="1"/>
+    <w:lsdException w:name="index 7" w:semiHidden="1" w:unhideWhenUsed="1"/>
+    <w:lsdException w:name="index 8" w:semiHidden="1" w:unhideWhenUsed="1"/>
+    <w:lsdException w:name="index 9" w:semiHidden="1" w:unhideWhenUsed="1"/>
+    <w:lsdException w:name="toc 1" w:semiHidden="1" w:uiPriority="39" w:unhideWhenUsed="1"/>
+    <w:lsdException w:name="toc 2" w:semiHidden="1" w:uiPriority="39" w:unhideWhenUsed="1"/>
+    <w:lsdException w:name="toc 3" w:semiHidden="1" w:uiPriority="39" w:unhideWhenUsed="1"/>
+    <w:lsdException w:name="toc 4" w:semiHidden="1" w:uiPriority="39" w:unhideWhenUsed="1"/>
+    <w:lsdException w:name="toc 5" w:semiHidden="1" w:uiPriority="39" w:unhideWhenUsed="1"/>
+    <w:lsdException w:name="toc 6" w:semiHidden="1" w:uiPriority="39" w:unhideWhenUsed="1"/>
+    <w:lsdException w:name="toc 7" w:semiHidden="1" w:uiPriority="39" w:unhideWhenUsed="1"/>
+    <w:lsdException w:name="toc 8" w:semiHidden="1" w:uiPriority="39" w:unhideWhenUsed="1"/>
+    <w:lsdException w:name="toc 9" w:semiHidden="1" w:uiPriority="39" w:unhideWhenUsed="1"/>
+    <w:lsdException w:name="Normal Indent" w:semiHidden="1" w:unhideWhenUsed="1"/>
+    <w:lsdException w:name="footnote text" w:semiHidden="1" w:unhideWhenUsed="1"/>
+    <w:lsdException w:name="annotation text" w:semiHidden="1" w:unhideWhenUsed="1"/>
+    <w:lsdException w:name="header" w:semiHidden="1" w:unhideWhenUsed="1"/>
+    <w:lsdException w:name="footer" w:semiHidden="1" w:unhideWhenUsed="1"/>
+    <w:lsdException w:name="index heading" w:semiHidden="1" w:unhideWhenUsed="1"/>
+    <w:lsdException w:name="caption" w:semiHidden="1" w:uiPriority="35" w:unhideWhenUsed="1" w:qFormat="1"/>
+    <w:lsdException w:name="table of figures" w:semiHidden="1" w:unhideWhenUsed="1"/>
+    <w:lsdException w:name="envelope address" w:semiHidden="1" w:unhideWhenUsed="1"/>
+    <w:lsdException w:name="envelope return" w:semiHidden="1" w:unhideWhenUsed="1"/>
+    <w:lsdException w:name="footnote reference" w:semiHidden="1" w:unhideWhenUsed="1"/>
+    <w:lsdException w:name="annotation reference" w:semiHidden="1" w:unhideWhenUsed="1"/>
+    <w:lsdException w:name="line number" w:semiHidden="1" w:unhideWhenUsed="1"/>
+    <w:lsdException w:name="page number" w:semiHidden="1" w:unhideWhenUsed="1"/>
+    <w:lsdException w:name="endnote reference" w:semiHidden="1" w:unhideWhenUsed="1"/>
+    <w:lsdException w:name="endnote text" w:semiHidden="1" w:unhideWhenUsed="1"/>
+    <w:lsdException w:name="table of authorities" w:semiHidden="1" w:unhideWhenUsed="1"/>
+    <w:lsdException w:name="macro" w:semiHidden="1" w:unhideWhenUsed="1"/>
+    <w:lsdException w:name="toa heading" w:semiHidden="1" w:unhideWhenUsed="1"/>
+    <w:lsdException w:name="List" w:semiHidden="1" w:unhideWhenUsed="1"/>
+    <w:lsdException w:name="List Bullet" w:semiHidden="1" w:unhideWhenUsed="1"/>
+    <w:lsdException w:name="List Number" w:semiHidden="1" w:unhideWhenUsed="1"/>
+    <w:lsdException w:name="List 2" w:semiHidden="1" w:unhideWhenUsed="1"/>
+    <w:lsdException w:name="List 3" w:semiHidden="1" w:unhideWhenUsed="1"/>
+    <w:lsdException w:name="List 4" w:semiHidden="1" w:unhideWhenUsed="1"/>
+    <w:lsdException w:name="List 5" w:semiHidden="1" w:unhideWhenUsed="1"/>
+    <w:lsdException w:name="List Bullet 2" w:semiHidden="1" w:unhideWhenUsed="1"/>
+    <w:lsdException w:name="List Bullet 3" w:semiHidden="1" w:unhideWhenUsed="1"/>
+    <w:lsdException w:name="List Bullet 4" w:semiHidden="1" w:unhideWhenUsed="1"/>
+    <w:lsdException w:name="List Bullet 5" w:semiHidden="1" w:unhideWhenUsed="1"/>
+    <w:lsdException w:name="List Number 2" w:semiHidden="1" w:unhideWhenUsed="1"/>
+    <w:lsdException w:name="List Number 3" w:semiHidden="1" w:unhideWhenUsed="1"/>
+    <w:lsdException w:name="List Number 4" w:semiHidden="1" w:unhideWhenUsed="1"/>
+    <w:lsdException w:name="List Number 5" w:semiHidden="1" w:unhideWhenUsed="1"/>
+    <w:lsdException w:name="Title" w:uiPriority="10" w:qFormat="1"/>
+    <w:lsdException w:name="Closing" w:semiHidden="1" w:unhideWhenUsed="1"/>
+    <w:lsdException w:name="Signature" w:semiHidden="1" w:unhideWhenUsed="1"/>
+    <w:lsdException w:name="Default Paragraph Font" w:semiHidden="1" w:uiPriority="1" w:unhideWhenUsed="1"/>
+    <w:lsdException w:name="Body Text" w:semiHidden="1" w:unhideWhenUsed="1"/>
+    <w:lsdException w:name="Body Text Indent" w:semiHidden="1" w:unhideWhenUsed="1"/>
+    <w:lsdException w:name="List Continue" w:semiHidden="1" w:unhideWhenUsed="1"/>
+    <w:lsdException w:name="List Continue 2" w:semiHidden="1" w:unhideWhenUsed="1"/>
+    <w:lsdException w:name="List Continue 3" w:semiHidden="1" w:unhideWhenUsed="1"/>
+    <w:lsdException w:name="List Continue 4" w:semiHidden="1" w:unhideWhenUsed="1"/>
+    <w:lsdException w:name="List Continue 5" w:semiHidden="1" w:unhideWhenUsed="1"/>
+    <w:lsdException w:name="Message Header" w:semiHidden="1" w:unhideWhenUsed="1"/>
+    <w:lsdException w:name="Subtitle" w:uiPriority="11" w:qFormat="1"/>
+    <w:lsdException w:name="Salutation" w:semiHidden="1" w:unhideWhenUsed="1"/>
+    <w:lsdException w:name="Date" w:semiHidden="1" w:unhideWhenUsed="1"/>
+    <w:lsdException w:name="Body Text First Indent" w:semiHidden="1" w:unhideWhenUsed="1"/>
+    <w:lsdException w:name="Body Text First Indent 2" w:semiHidden="1" w:unhideWhenUsed="1"/>
+    <w:lsdException w:name="Note Heading" w:semiHidden="1" w:unhideWhenUsed="1"/>
+    <w:lsdException w:name="Body Text 2" w:semiHidden="1" w:unhideWhenUsed="1"/>
+    <w:lsdException w:name="Body Text 3" w:semiHidden="1" w:unhideWhenUsed="1"/>
+    <w:lsdException w:name="Body Text Indent 2" w:semiHidden="1" w:unhideWhenUsed="1"/>
+    <w:lsdException w:name="Body Text Indent 3" w:semiHidden="1" w:unhideWhenUsed="1"/>
+    <w:lsdException w:name="Block Text" w:semiHidden="1" w:unhideWhenUsed="1"/>
+    <w:lsdException w:name="Hyperlink" w:semiHidden="1" w:unhideWhenUsed="1"/>
+    <w:lsdException w:name="FollowedHyperlink" w:semiHidden="1" w:unhideWhenUsed="1"/>
+    <w:lsdException w:name="Strong" w:uiPriority="22" w:qFormat="1"/>
+    <w:lsdException w:name="Emphasis" w:uiPriority="20" w:qFormat="1"/>
+    <w:lsdException w:name="Document Map" w:semiHidden="1" w:unhideWhenUsed="1"/>
+    <w:lsdException w:name="Plain Text" w:semiHidden="1" w:unhideWhenUsed="1"/>
+    <w:lsdException w:name="E-mail Signature" w:semiHidden="1" w:unhideWhenUsed="1"/>
+    <w:lsdException w:name="HTML Top of Form" w:semiHidden="1" w:unhideWhenUsed="1"/>
+    <w:lsdException w:name="HTML Bottom of Form" w:semiHidden="1" w:unhideWhenUsed="1"/>
+    <w:lsdException w:name="Normal (Web)" w:semiHidden="1" w:unhideWhenUsed="1"/>
+    <w:lsdException w:name="HTML Acronym" w:semiHidden="1" w:unhideWhenUsed="1"/>
+    <w:lsdException w:name="HTML Address" w:semiHidden="1" w:unhideWhenUsed="1"/>
+    <w:lsdException w:name="HTML Cite" w:semiHidden="1" w:unhideWhenUsed="1"/>
+    <w:lsdException w:name="HTML Code" w:semiHidden="1" w:unhideWhenUsed="1"/>
+    <w:lsdException w:name="HTML Definition" w:semiHidden="1" w:unhideWhenUsed="1"/>
+    <w:lsdException w:name="HTML Keyboard" w:semiHidden="1" w:unhideWhenUsed="1"/>
+    <w:lsdException w:name="HTML Preformatted" w:semiHidden="1" w:unhideWhenUsed="1"/>
+    <w:lsdException w:name="HTML Sample" w:semiHidden="1" w:unhideWhenUsed="1"/>
+    <w:lsdException w:name="HTML Typewriter" w:semiHidden="1" w:unhideWhenUsed="1"/>
+    <w:lsdException w:name="HTML Variable" w:semiHidden="1" w:unhideWhenUsed="1"/>
+    <w:lsdException w:name="Normal Table" w:semiHidden="1" w:unhideWhenUsed="1"/>
+    <w:lsdException w:name="annotation subject" w:semiHidden="1" w:unhideWhenUsed="1"/>
+    <w:lsdException w:name="No List" w:semiHidden="1" w:unhideWhenUsed="1"/>
+    <w:lsdException w:name="Outline List 1" w:semiHidden="1" w:unhideWhenUsed="1"/>
+    <w:lsdException w:name="Outline List 2" w:semiHidden="1" w:unhideWhenUsed="1"/>
+    <w:lsdException w:name="Outline List 3" w:semiHidden="1" w:unhideWhenUsed="1"/>
+    <w:lsdException w:name="Table Simple 1" w:semiHidden="1" w:unhideWhenUsed="1"/>
+    <w:lsdException w:name="Table Simple 2" w:semiHidden="1" w:unhideWhenUsed="1"/>
+    <w:lsdException w:name="Table Simple 3" w:semiHidden="1" w:unhideWhenUsed="1"/>
+    <w:lsdException w:name="Table Classic 1" w:semiHidden="1" w:unhideWhenUsed="1"/>
+    <w:lsdException w:name="Table Classic 2" w:semiHidden="1" w:unhideWhenUsed="1"/>
+    <w:lsdException w:name="Table Classic 3" w:semiHidden="1" w:unhideWhenUsed="1"/>
+    <w:lsdException w:name="Table Classic 4" w:semiHidden="1" w:unhideWhenUsed="1"/>
+    <w:lsdException w:name="Table Colorful 1" w:semiHidden="1" w:unhideWhenUsed="1"/>
+    <w:lsdException w:name="Table Colorful 2" w:semiHidden="1" w:unhideWhenUsed="1"/>
+    <w:lsdException w:name="Table Colorful 3" w:semiHidden="1" w:unhideWhenUsed="1"/>
+    <w:lsdException w:name="Table Columns 1" w:semiHidden="1" w:unhideWhenUsed="1"/>
+    <w:lsdException w:name="Table Columns 2" w:semiHidden="1" w:unhideWhenUsed="1"/>
+    <w:lsdException w:name="Table Columns 3" w:semiHidden="1" w:unhideWhenUsed="1"/>
+    <w:lsdException w:name="Table Columns 4" w:semiHidden="1" w:unhideWhenUsed="1"/>
+    <w:lsdException w:name="Table Columns 5" w:semiHidden="1" w:unhideWhenUsed="1"/>
+    <w:lsdException w:name="Table Grid 1" w:semiHidden="1" w:unhideWhenUsed="1"/>
+    <w:lsdException w:name="Table Grid 2" w:semiHidden="1" w:unhideWhenUsed="1"/>
+    <w:lsdException w:name="Table Grid 3" w:semiHidden="1" w:unhideWhenUsed="1"/>
+    <w:lsdException w:name="Table Grid 4" w:semiHidden="1" w:unhideWhenUsed="1"/>
+    <w:lsdException w:name="Table Grid 5" w:semiHidden="1" w:unhideWhenUsed="1"/>
+    <w:lsdException w:name="Table Grid 6" w:semiHidden="1" w:unhideWhenUsed="1"/>
+    <w:lsdException w:name="Table Grid 7" w:semiHidden="1" w:unhideWhenUsed="1"/>
+    <w:lsdException w:name="Table Grid 8" w:semiHidden="1" w:unhideWhenUsed="1"/>
+    <w:lsdException w:name="Table List 1" w:semiHidden="1" w:unhideWhenUsed="1"/>
+    <w:lsdException w:name="Table List 2" w:semiHidden="1" w:unhideWhenUsed="1"/>
+    <w:lsdException w:name="Table List 3" w:semiHidden="1" w:unhideWhenUsed="1"/>
+    <w:lsdException w:name="Table List 4" w:semiHidden="1" w:unhideWhenUsed="1"/>
+    <w:lsdException w:name="Table List 5" w:semiHidden="1" w:unhideWhenUsed="1"/>
+    <w:lsdException w:name="Table List 6" w:semiHidden="1" w:unhideWhenUsed="1"/>
+    <w:lsdException w:name="Table List 7" w:semiHidden="1" w:unhideWhenUsed="1"/>
+    <w:lsdException w:name="Table List 8" w:semiHidden="1" w:unhideWhenUsed="1"/>
+    <w:lsdException w:name="Table 3D effects 1" w:semiHidden="1" w:unhideWhenUsed="1"/>
+    <w:lsdException w:name="Table 3D effects 2" w:semiHidden="1" w:unhideWhenUsed="1"/>
+    <w:lsdException w:name="Table 3D effects 3" w:semiHidden="1" w:unhideWhenUsed="1"/>
+    <w:lsdException w:name="Table Contemporary" w:semiHidden="1" w:unhideWhenUsed="1"/>
+    <w:lsdException w:name="Table Elegant" w:semiHidden="1" w:unhideWhenUsed="1"/>
+    <w:lsdException w:name="Table Professional" w:semiHidden="1" w:unhideWhenUsed="1"/>
+    <w:lsdException w:name="Table Subtle 1" w:semiHidden="1" w:unhideWhenUsed="1"/>
+    <w:lsdException w:name="Table Subtle 2" w:semiHidden="1" w:unhideWhenUsed="1"/>
+    <w:lsdException w:name="Table Web 1" w:semiHidden="1" w:unhideWhenUsed="1"/>
+    <w:lsdException w:name="Table Web 2" w:semiHidden="1" w:unhideWhenUsed="1"/>
+    <w:lsdException w:name="Table Web 3" w:semiHidden="1" w:unhideWhenUsed="1"/>
+    <w:lsdException w:name="Balloon Text" w:semiHidden="1" w:unhideWhenUsed="1"/>
+    <w:lsdException w:name="Table Grid" w:uiPriority="39"/>
+    <w:lsdException w:name="Table Theme" w:semiHidden="1" w:unhideWhenUsed="1"/>
+    <w:lsdException w:name="Placeholder Text" w:semiHidden="1"/>
+    <w:lsdException w:name="No Spacing" w:uiPriority="1" w:qFormat="1"/>
+    <w:lsdException w:name="Light Shading" w:uiPriority="60"/>
+    <w:lsdException w:name="Light List" w:uiPriority="61"/>
+    <w:lsdException w:name="Light Grid" w:uiPriority="62"/>
+    <w:lsdException w:name="Medium Shading 1" w:uiPriority="63"/>
+    <w:lsdException w:name="Medium Shading 2" w:uiPriority="64"/>
+    <w:lsdException w:name="Medium List 1" w:uiPriority="65"/>
+    <w:lsdException w:name="Medium List 2" w:uiPriority="66"/>
+    <w:lsdException w:name="Medium Grid 1" w:uiPriority="67"/>
+    <w:lsdException w:name="Medium Grid 2" w:uiPriority="68"/>
+    <w:lsdException w:name="Medium Grid 3" w:uiPriority="69"/>
+    <w:lsdException w:name="Dark List" w:uiPriority="70"/>
+    <w:lsdException w:name="Colorful Shading" w:uiPriority="71"/>
+    <w:lsdException w:name="Colorful List" w:uiPriority="72"/>
+    <w:lsdException w:name="Colorful Grid" w:uiPriority="73"/>
+    <w:lsdException w:name="Light Shading Accent 1" w:uiPriority="60"/>
+    <w:lsdException w:name="Light List Accent 1" w:uiPriority="61"/>
+    <w:lsdException w:name="Light Grid Accent 1" w:uiPriority="62"/>
+    <w:lsdException w:name="Medium Shading 1 Accent 1" w:uiPriority="63"/>
+    <w:lsdException w:name="Medium Shading 2 Accent 1" w:uiPriority="64"/>
+    <w:lsdException w:name="Medium List 1 Accent 1" w:uiPriority="65"/>
+    <w:lsdException w:name="Revision" w:semiHidden="1"/>
+    <w:lsdException w:name="List Paragraph" w:uiPriority="34" w:qFormat="1"/>
+    <w:lsdException w:name="Quote" w:uiPriority="29" w:qFormat="1"/>
+    <w:lsdException w:name="Intense Quote" w:uiPriority="30" w:qFormat="1"/>
+    <w:lsdException w:name="Medium List 2 Accent 1" w:uiPriority="66"/>
+    <w:lsdException w:name="Medium Grid 1 Accent 1" w:uiPriority="67"/>
+    <w:lsdException w:name="Medium Grid 2 Accent 1" w:uiPriority="68"/>
+    <w:lsdException w:name="Medium Grid 3 Accent 1" w:uiPriority="69"/>
+    <w:lsdException w:name="Dark List Accent 1" w:uiPriority="70"/>
+    <w:lsdException w:name="Colorful Shading Accent 1" w:uiPriority="71"/>
+    <w:lsdException w:name="Colorful List Accent 1" w:uiPriority="72"/>
+    <w:lsdException w:name="Colorful Grid Accent 1" w:uiPriority="73"/>
+    <w:lsdException w:name="Light Shading Accent 2" w:uiPriority="60"/>
+    <w:lsdException w:name="Light List Accent 2" w:uiPriority="61"/>
+    <w:lsdException w:name="Light Grid Accent 2" w:uiPriority="62"/>
+    <w:lsdException w:name="Medium Shading 1 Accent 2" w:uiPriority="63"/>
+    <w:lsdException w:name="Medium Shading 2 Accent 2" w:uiPriority="64"/>
+    <w:lsdException w:name="Medium List 1 Accent 2" w:uiPriority="65"/>
+    <w:lsdException w:name="Medium List 2 Accent 2" w:uiPriority="66"/>
+    <w:lsdException w:name="Medium Grid 1 Accent 2" w:uiPriority="67"/>
+    <w:lsdException w:name="Medium Grid 2 Accent 2" w:uiPriority="68"/>
+    <w:lsdException w:name="Medium Grid 3 Accent 2" w:uiPriority="69"/>
+    <w:lsdException w:name="Dark List Accent 2" w:uiPriority="70"/>
+    <w:lsdException w:name="Colorful Shading Accent 2" w:uiPriority="71"/>
+    <w:lsdException w:name="Colorful List Accent 2" w:uiPriority="72"/>
+    <w:lsdException w:name="Colorful Grid Accent 2" w:uiPriority="73"/>
+    <w:lsdException w:name="Light Shading Accent 3" w:uiPriority="60"/>
+    <w:lsdException w:name="Light List Accent 3" w:uiPriority="61"/>
+    <w:lsdException w:name="Light Grid Accent 3" w:uiPriority="62"/>
+    <w:lsdException w:name="Medium Shading 1 Accent 3" w:uiPriority="63"/>
+    <w:lsdException w:name="Medium Shading 2 Accent 3" w:uiPriority="64"/>
+    <w:lsdException w:name="Medium List 1 Accent 3" w:uiPriority="65"/>
+    <w:lsdException w:name="Medium List 2 Accent 3" w:uiPriority="66"/>
+    <w:lsdException w:name="Medium Grid 1 Accent 3" w:uiPriority="67"/>
+    <w:lsdException w:name="Medium Grid 2 Accent 3" w:uiPriority="68"/>
+    <w:lsdException w:name="Medium Grid 3 Accent 3" w:uiPriority="69"/>
+    <w:lsdException w:name="Dark List Accent 3" w:uiPriority="70"/>
+    <w:lsdException w:name="Colorful Shading Accent 3" w:uiPriority="71"/>
+    <w:lsdException w:name="Colorful List Accent 3" w:uiPriority="72"/>
+    <w:lsdException w:name="Colorful Grid Accent 3" w:uiPriority="73"/>
+    <w:lsdException w:name="Light Shading Accent 4" w:uiPriority="60"/>
+    <w:lsdException w:name="Light List Accent 4" w:uiPriority="61"/>
+    <w:lsdException w:name="Light Grid Accent 4" w:uiPriority="62"/>
+    <w:lsdException w:name="Medium Shading 1 Accent 4" w:uiPriority="63"/>
+    <w:lsdException w:name="Medium Shading 2 Accent 4" w:uiPriority="64"/>
+    <w:lsdException w:name="Medium List 1 Accent 4" w:uiPriority="65"/>
+    <w:lsdException w:name="Medium List 2 Accent 4" w:uiPriority="66"/>
+    <w:lsdException w:name="Medium Grid 1 Accent 4" w:uiPriority="67"/>
+    <w:lsdException w:name="Medium Grid 2 Accent 4" w:uiPriority="68"/>
+    <w:lsdException w:name="Medium Grid 3 Accent 4" w:uiPriority="69"/>
+    <w:lsdException w:name="Dark List Accent 4" w:uiPriority="70"/>
+    <w:lsdException w:name="Colorful Shading Accent 4" w:uiPriority="71"/>
+    <w:lsdException w:name="Colorful List Accent 4" w:uiPriority="72"/>
+    <w:lsdException w:name="Colorful Grid Accent 4" w:uiPriority="73"/>
+    <w:lsdException w:name="Light Shading Accent 5" w:uiPriority="60"/>
+    <w:lsdException w:name="Light List Accent 5" w:uiPriority="61"/>
+    <w:lsdException w:name="Light Grid Accent 5" w:uiPriority="62"/>
+    <w:lsdException w:name="Medium Shading 1 Accent 5" w:uiPriority="63"/>
+    <w:lsdException w:name="Medium Shading 2 Accent 5" w:uiPriority="64"/>
+    <w:lsdException w:name="Medium List 1 Accent 5" w:uiPriority="65"/>
+    <w:lsdException w:name="Medium List 2 Accent 5" w:uiPriority="66"/>
+    <w:lsdException w:name="Medium Grid 1 Accent 5" w:uiPriority="67"/>
+    <w:lsdException w:name="Medium Grid 2 Accent 5" w:uiPriority="68"/>
+    <w:lsdException w:name="Medium Grid 3 Accent 5" w:uiPriority="69"/>
+    <w:lsdException w:name="Dark List Accent 5" w:uiPriority="70"/>
+    <w:lsdException w:name="Colorful Shading Accent 5" w:uiPriority="71"/>
+    <w:lsdException w:name="Colorful List Accent 5" w:uiPriority="72"/>
+    <w:lsdException w:name="Colorful Grid Accent 5" w:uiPriority="73"/>
+    <w:lsdException w:name="Light Shading Accent 6" w:uiPriority="60"/>
+    <w:lsdException w:name="Light List Accent 6" w:uiPriority="61"/>
+    <w:lsdException w:name="Light Grid Accent 6" w:uiPriority="62"/>
+    <w:lsdException w:name="Medium Shading 1 Accent 6" w:uiPriority="63"/>
+    <w:lsdException w:name="Medium Shading 2 Accent 6" w:uiPriority="64"/>
+    <w:lsdException w:name="Medium List 1 Accent 6" w:uiPriority="65"/>
+    <w:lsdException w:name="Medium List 2 Accent 6" w:uiPriority="66"/>
+    <w:lsdException w:name="Medium Grid 1 Accent 6" w:uiPriority="67"/>
+    <w:lsdException w:name="Medium Grid 2 Accent 6" w:uiPriority="68"/>
+    <w:lsdException w:name="Medium Grid 3 Accent 6" w:uiPriority="69"/>
+    <w:lsdException w:name="Dark List Accent 6" w:uiPriority="70"/>
+    <w:lsdException w:name="Colorful Shading Accent 6" w:uiPriority="71"/>
+    <w:lsdException w:name="Colorful List Accent 6" w:uiPriority="72"/>
+    <w:lsdException w:name="Colorful Grid Accent 6" w:uiPriority="73"/>
+    <w:lsdException w:name="Subtle Emphasis" w:uiPriority="19" w:qFormat="1"/>
+    <w:lsdException w:name="Intense Emphasis" w:uiPriority="21" w:qFormat="1"/>
+    <w:lsdException w:name="Subtle Reference" w:uiPriority="31" w:qFormat="1"/>
+    <w:lsdException w:name="Intense Reference" w:uiPriority="32" w:qFormat="1"/>
+    <w:lsdException w:name="Book Title" w:uiPriority="33" w:qFormat="1"/>
+    <w:lsdException w:name="Bibliography" w:semiHidden="1" w:uiPriority="37" w:unhideWhenUsed="1"/>
+    <w:lsdException w:name="TOC Heading" w:semiHidden="1" w:uiPriority="39" w:unhideWhenUsed="1" w:qFormat="1"/>
+    <w:lsdException w:name="Plain Table 1" w:uiPriority="41"/>
+    <w:lsdException w:name="Plain Table 2" w:uiPriority="42"/>
+    <w:lsdException w:name="Plain Table 3" w:uiPriority="43"/>
+    <w:lsdException w:name="Plain Table 4" w:uiPriority="44"/>
+    <w:lsdException w:name="Plain Table 5" w:uiPriority="45"/>
+    <w:lsdException w:name="Grid Table Light" w:uiPriority="40"/>
+    <w:lsdException w:name="Grid Table 1 Light" w:uiPriority="46"/>
+    <w:lsdException w:name="Grid Table 2" w:uiPriority="47"/>
+    <w:lsdException w:name="Grid Table 3" w:uiPriority="48"/>
+    <w:lsdException w:name="Grid Table 4" w:uiPriority="49"/>
+    <w:lsdException w:name="Grid Table 5 Dark" w:uiPriority="50"/>
+    <w:lsdException w:name="Grid Table 6 Colorful" w:uiPriority="51"/>
+    <w:lsdException w:name="Grid Table 7 Colorful" w:uiPriority="52"/>
+    <w:lsdException w:name="Grid Table 1 Light Accent 1" w:uiPriority="46"/>
+    <w:lsdException w:name="Grid Table 2 Accent 1" w:uiPriority="47"/>
+    <w:lsdException w:name="Grid Table 3 Accent 1" w:uiPriority="48"/>
+    <w:lsdException w:name="Grid Table 4 Accent 1" w:uiPriority="49"/>
+    <w:lsdException w:name="Grid Table 5 Dark Accent 1" w:uiPriority="50"/>
+    <w:lsdException w:name="Grid Table 6 Colorful Accent 1" w:uiPriority="51"/>
+    <w:lsdException w:name="Grid Table 7 Colorful Accent 1" w:uiPriority="52"/>
+    <w:lsdException w:name="Grid Table 1 Light Accent 2" w:uiPriority="46"/>
+    <w:lsdException w:name="Grid Table 2 Accent 2" w:uiPriority="47"/>
+    <w:lsdException w:name="Grid Table 3 Accent 2" w:uiPriority="48"/>
+    <w:lsdException w:name="Grid Table 4 Accent 2" w:uiPriority="49"/>
+    <w:lsdException w:name="Grid Table 5 Dark Accent 2" w:uiPriority="50"/>
+    <w:lsdException w:name="Grid Table 6 Colorful Accent 2" w:uiPriority="51"/>
+    <w:lsdException w:name="Grid Table 7 Colorful Accent 2" w:uiPriority="52"/>
+    <w:lsdException w:name="Grid Table 1 Light Accent 3" w:uiPriority="46"/>
+    <w:lsdException w:name="Grid Table 2 Accent 3" w:uiPriority="47"/>
+    <w:lsdException w:name="Grid Table 3 Accent 3" w:uiPriority="48"/>
+    <w:lsdException w:name="Grid Table 4 Accent 3" w:uiPriority="49"/>
+    <w:lsdException w:name="Grid Table 5 Dark Accent 3" w:uiPriority="50"/>
+    <w:lsdException w:name="Grid Table 6 Colorful Accent 3" w:uiPriority="51"/>
+    <w:lsdException w:name="Grid Table 7 Colorful Accent 3" w:uiPriority="52"/>
+    <w:lsdException w:name="Grid Table 1 Light Accent 4" w:uiPriority="46"/>
+    <w:lsdException w:name="Grid Table 2 Accent 4" w:uiPriority="47"/>
+    <w:lsdException w:name="Grid Table 3 Accent 4" w:uiPriority="48"/>
+    <w:lsdException w:name="Grid Table 4 Accent 4" w:uiPriority="49"/>
+    <w:lsdException w:name="Grid Table 5 Dark Accent 4" w:uiPriority="50"/>
+    <w:lsdException w:name="Grid Table 6 Colorful Accent 4" w:uiPriority="51"/>
+    <w:lsdException w:name="Grid Table 7 Colorful Accent 4" w:uiPriority="52"/>
+    <w:lsdException w:name="Grid Table 1 Light Accent 5" w:uiPriority="46"/>
+    <w:lsdException w:name="Grid Table 2 Accent 5" w:uiPriority="47"/>
+    <w:lsdException w:name="Grid Table 3 Accent 5" w:uiPriority="48"/>
+    <w:lsdException w:name="Grid Table 4 Accent 5" w:uiPriority="49"/>
+    <w:lsdException w:name="Grid Table 5 Dark Accent 5" w:uiPriority="50"/>
+    <w:lsdException w:name="Grid Table 6 Colorful Accent 5" w:uiPriority="51"/>
+    <w:lsdException w:name="Grid Table 7 Colorful Accent 5" w:uiPriority="52"/>
+    <w:lsdException w:name="Grid Table 1 Light Accent 6" w:uiPriority="46"/>
+    <w:lsdException w:name="Grid Table 2 Accent 6" w:uiPriority="47"/>
+    <w:lsdException w:name="Grid Table 3 Accent 6" w:uiPriority="48"/>
+    <w:lsdException w:name="Grid Table 4 Accent 6" w:uiPriority="49"/>
+    <w:lsdException w:name="Grid Table 5 Dark Accent 6" w:uiPriority="50"/>
+    <w:lsdException w:name="Grid Table 6 Colorful Accent 6" w:uiPriority="51"/>
+    <w:lsdException w:name="Grid Table 7 Colorful Accent 6" w:uiPriority="52"/>
+    <w:lsdException w:name="List Table 1 Light" w:uiPriority="46"/>
+    <w:lsdException w:name="List Table 2" w:uiPriority="47"/>
+    <w:lsdException w:name="List Table 3" w:uiPriority="48"/>
+    <w:lsdException w:name="List Table 4" w:uiPriority="49"/>
+    <w:lsdException w:name="List Table 5 Dark" w:uiPriority="50"/>
+    <w:lsdException w:name="List Table 6 Colorful" w:uiPriority="51"/>
+    <w:lsdException w:name="List Table 7 Colorful" w:uiPriority="52"/>
+    <w:lsdException w:name="List Table 1 Light Accent 1" w:uiPriority="46"/>
+    <w:lsdException w:name="List Table 2 Accent 1" w:uiPriority="47"/>
+    <w:lsdException w:name="List Table 3 Accent 1" w:uiPriority="48"/>
+    <w:lsdException w:name="List Table 4 Accent 1" w:uiPriority="49"/>
+    <w:lsdException w:name="List Table 5 Dark Accent 1" w:uiPriority="50"/>
+    <w:lsdException w:name="List Table 6 Colorful Accent 1" w:uiPriority="51"/>
+    <w:lsdException w:name="List Table 7 Colorful Accent 1" w:uiPriority="52"/>
+    <w:lsdException w:name="List Table 1 Light Accent 2" w:uiPriority="46"/>
+    <w:lsdException w:name="List Table 2 Accent 2" w:uiPriority="47"/>
+    <w:lsdException w:name="List Table 3 Accent 2" w:uiPriority="48"/>
+    <w:lsdException w:name="List Table 4 Accent 2" w:uiPriority="49"/>
+    <w:lsdException w:name="List Table 5 Dark Accent 2" w:uiPriority="50"/>
+    <w:lsdException w:name="List Table 6 Colorful Accent 2" w:uiPriority="51"/>
+    <w:lsdException w:name="List Table 7 Colorful Accent 2" w:uiPriority="52"/>
+    <w:lsdException w:name="List Table 1 Light Accent 3" w:uiPriority="46"/>
+    <w:lsdException w:name="List Table 2 Accent 3" w:uiPriority="47"/>
+    <w:lsdException w:name="List Table 3 Accent 3" w:uiPriority="48"/>
+    <w:lsdException w:name="List Table 4 Accent 3" w:uiPriority="49"/>
+    <w:lsdException w:name="List Table 5 Dark Accent 3" w:uiPriority="50"/>
+    <w:lsdException w:name="List Table 6 Colorful Accent 3" w:uiPriority="51"/>
+    <w:lsdException w:name="List Table 7 Colorful Accent 3" w:uiPriority="52"/>
+    <w:lsdException w:name="List Table 1 Light Accent 4" w:uiPriority="46"/>
+    <w:lsdException w:name="List Table 2 Accent 4" w:uiPriority="47"/>
+    <w:lsdException w:name="List Table 3 Accent 4" w:uiPriority="48"/>
+    <w:lsdException w:name="List Table 4 Accent 4" w:uiPriority="49"/>
+    <w:lsdException w:name="List Table 5 Dark Accent 4" w:uiPriority="50"/>
+    <w:lsdException w:name="List Table 6 Colorful Accent 4" w:uiPriority="51"/>
+    <w:lsdException w:name="List Table 7 Colorful Accent 4" w:uiPriority="52"/>
+    <w:lsdException w:name="List Table 1 Light Accent 5" w:uiPriority="46"/>
+    <w:lsdException w:name="List Table 2 Accent 5" w:uiPriority="47"/>
+    <w:lsdException w:name="List Table 3 Accent 5" w:uiPriority="48"/>
+    <w:lsdException w:name="List Table 4 Accent 5" w:uiPriority="49"/>
+    <w:lsdException w:name="List Table 5 Dark Accent 5" w:uiPriority="50"/>
+    <w:lsdException w:name="List Table 6 Colorful Accent 5" w:uiPriority="51"/>
+    <w:lsdException w:name="List Table 7 Colorful Accent 5" w:uiPriority="52"/>
+    <w:lsdException w:name="List Table 1 Light Accent 6" w:uiPriority="46"/>
+    <w:lsdException w:name="List Table 2 Accent 6" w:uiPriority="47"/>
+    <w:lsdException w:name="List Table 3 Accent 6" w:uiPriority="48"/>
+    <w:lsdException w:name="List Table 4 Accent 6" w:uiPriority="49"/>
+    <w:lsdException w:name="List Table 5 Dark Accent 6" w:uiPriority="50"/>
+    <w:lsdException w:name="List Table 6 Colorful Accent 6" w:uiPriority="51"/>
+    <w:lsdException w:name="List Table 7 Colorful Accent 6" w:uiPriority="52"/>
+  </w:latentStyles>
   <w:style w:type="paragraph" w:default="1" w:styleId="Normal">
     <w:name w:val="Normal"/>
-    <w:next w:val="Normal"/>
-    <w:pPr/>
     <w:rPr>
       <w:sz w:val="24"/>
       <w:szCs w:val="24"/>
-      <w:lang w:val="en-US" w:eastAsia="en-US" w:bidi="ar-SA"/>
+      <w:lang w:val="en-US" w:eastAsia="en-US"/>
     </w:rPr>
   </w:style>
-  <w:style w:type="character" w:default="1" w:styleId="Default Paragraph Font">
+  <w:style w:type="paragraph" w:styleId="Heading3">
+    <w:name w:val="heading 3"/>
+    <w:next w:val="BodyA"/>
+    <w:pPr>
+      <w:keepNext/>
+      <w:pBdr>
+        <w:top w:val="single" w:sz="4" w:space="0" w:color="515151"/>
+      </w:pBdr>
+      <w:spacing w:before="360" w:after="40" w:line="288" w:lineRule="auto"/>
+      <w:outlineLvl w:val="2"/>
+    </w:pPr>
+    <w:rPr>
+      <w:rFonts w:ascii="Helvetica Light" w:hAnsi="Helvetica Light" w:cs="Arial Unicode MS"/>
+      <w:color w:val="000000"/>
+      <w:spacing w:val="5"/>
+      <w:sz w:val="28"/>
+      <w:szCs w:val="28"/>
+      <w:u w:color="000000"/>
+      <w:lang w:val="en-US"/>
+    </w:rPr>
+  </w:style>
+  <w:style w:type="character" w:default="1" w:styleId="DefaultParagraphFont">
     <w:name w:val="Default Paragraph Font"/>
-    <w:next w:val="Default Paragraph Font"/>
+    <w:uiPriority w:val="1"/>
+    <w:semiHidden/>
+    <w:unhideWhenUsed/>
+  </w:style>
+  <w:style w:type="table" w:default="1" w:styleId="TableNormal">
+    <w:name w:val="Normal Table"/>
+    <w:uiPriority w:val="99"/>
+    <w:semiHidden/>
+    <w:unhideWhenUsed/>
+    <w:tblPr>
+      <w:tblInd w:w="0" w:type="dxa"/>
+      <w:tblCellMar>
+        <w:top w:w="0" w:type="dxa"/>
+        <w:left w:w="108" w:type="dxa"/>
+        <w:bottom w:w="0" w:type="dxa"/>
+        <w:right w:w="108" w:type="dxa"/>
+      </w:tblCellMar>
+    </w:tblPr>
+  </w:style>
+  <w:style w:type="numbering" w:default="1" w:styleId="NoList">
+    <w:name w:val="No List"/>
+    <w:uiPriority w:val="99"/>
+    <w:semiHidden/>
+    <w:unhideWhenUsed/>
   </w:style>
   <w:style w:type="character" w:styleId="Hyperlink">
     <w:name w:val="Hyperlink"/>
@@ -897,167 +1061,42 @@
       <w:u w:val="single"/>
     </w:rPr>
   </w:style>
-  <w:style w:type="table" w:default="1" w:styleId="Table Normal">
-    <w:name w:val="Table Normal"/>
-    <w:next w:val="Table Normal"/>
-    <w:pPr/>
-    <w:tblPr>
-      <w:tblInd w:w="0" w:type="dxa"/>
-    </w:tblPr>
-    <w:trPr/>
-    <w:tcPr/>
-    <w:tblStylePr w:type="firstRow"/>
-    <w:tblStylePr w:type="lastRow"/>
-    <w:tblStylePr w:type="firstCol"/>
-    <w:tblStylePr w:type="lastCol"/>
-    <w:tblStylePr w:type="band1Vert"/>
-    <w:tblStylePr w:type="band2Vert"/>
-    <w:tblStylePr w:type="band1Horz"/>
-    <w:tblStylePr w:type="band2Horz"/>
-    <w:tblStylePr w:type="neCell"/>
-    <w:tblStylePr w:type="nwCell"/>
-    <w:tblStylePr w:type="seCell"/>
-    <w:tblStylePr w:type="swCell"/>
-  </w:style>
-  <w:style w:type="numbering" w:default="1" w:styleId="No List">
-    <w:name w:val="No List"/>
-    <w:next w:val="No List"/>
-    <w:pPr/>
-  </w:style>
-  <w:style w:type="paragraph" w:styleId="Header &amp; Footer">
+  <w:style w:type="paragraph" w:customStyle="1" w:styleId="HeaderFooter">
     <w:name w:val="Header &amp; Footer"/>
-    <w:next w:val="Header &amp; Footer"/>
     <w:pPr>
-      <w:keepNext w:val="0"/>
-      <w:keepLines w:val="0"/>
-      <w:pageBreakBefore w:val="0"/>
-      <w:widowControl w:val="1"/>
-      <w:shd w:val="clear" w:color="auto" w:fill="auto"/>
       <w:tabs>
         <w:tab w:val="right" w:pos="9020"/>
       </w:tabs>
-      <w:suppressAutoHyphens w:val="0"/>
-      <w:bidi w:val="0"/>
-      <w:spacing w:before="0" w:after="0" w:line="240" w:lineRule="auto"/>
-      <w:ind w:left="0" w:right="0" w:firstLine="0"/>
-      <w:jc w:val="left"/>
-      <w:outlineLvl w:val="9"/>
     </w:pPr>
     <w:rPr>
-      <w:rFonts w:ascii="Helvetica" w:cs="Arial Unicode MS" w:hAnsi="Helvetica" w:eastAsia="Arial Unicode MS"/>
-      <w:b w:val="0"/>
-      <w:bCs w:val="0"/>
-      <w:i w:val="0"/>
-      <w:iCs w:val="0"/>
-      <w:caps w:val="0"/>
-      <w:smallCaps w:val="0"/>
-      <w:strike w:val="0"/>
-      <w:dstrike w:val="0"/>
-      <w:outline w:val="0"/>
+      <w:rFonts w:ascii="Helvetica" w:hAnsi="Helvetica" w:cs="Arial Unicode MS"/>
       <w:color w:val="000000"/>
-      <w:spacing w:val="0"/>
-      <w:kern w:val="0"/>
-      <w:position w:val="0"/>
       <w:sz w:val="24"/>
       <w:szCs w:val="24"/>
-      <w:u w:val="none"/>
-      <w:vertAlign w:val="baseline"/>
     </w:rPr>
   </w:style>
-  <w:style w:type="paragraph" w:styleId="Body A">
+  <w:style w:type="paragraph" w:customStyle="1" w:styleId="BodyA">
     <w:name w:val="Body A"/>
-    <w:next w:val="Body A"/>
-    <w:pPr>
-      <w:keepNext w:val="0"/>
-      <w:keepLines w:val="0"/>
-      <w:pageBreakBefore w:val="0"/>
-      <w:widowControl w:val="1"/>
-      <w:shd w:val="clear" w:color="auto" w:fill="auto"/>
-      <w:suppressAutoHyphens w:val="0"/>
-      <w:bidi w:val="0"/>
-      <w:spacing w:before="0" w:after="0" w:line="240" w:lineRule="auto"/>
-      <w:ind w:left="0" w:right="0" w:firstLine="0"/>
-      <w:jc w:val="left"/>
-      <w:outlineLvl w:val="9"/>
-    </w:pPr>
     <w:rPr>
-      <w:rFonts w:ascii="Helvetica" w:cs="Arial Unicode MS" w:hAnsi="Helvetica" w:eastAsia="Arial Unicode MS"/>
-      <w:b w:val="0"/>
-      <w:bCs w:val="0"/>
-      <w:i w:val="0"/>
-      <w:iCs w:val="0"/>
-      <w:caps w:val="0"/>
-      <w:smallCaps w:val="0"/>
-      <w:strike w:val="0"/>
-      <w:dstrike w:val="0"/>
-      <w:outline w:val="0"/>
+      <w:rFonts w:ascii="Helvetica" w:hAnsi="Helvetica" w:cs="Arial Unicode MS"/>
       <w:color w:val="000000"/>
-      <w:spacing w:val="0"/>
-      <w:kern w:val="0"/>
-      <w:position w:val="0"/>
       <w:sz w:val="22"/>
       <w:szCs w:val="22"/>
-      <w:u w:val="none" w:color="000000"/>
-      <w:vertAlign w:val="baseline"/>
+      <w:u w:color="000000"/>
       <w:lang w:val="en-US"/>
     </w:rPr>
   </w:style>
-  <w:style w:type="character" w:styleId="None">
+  <w:style w:type="character" w:customStyle="1" w:styleId="None">
     <w:name w:val="None"/>
   </w:style>
-  <w:style w:type="character" w:styleId="Hyperlink.0">
+  <w:style w:type="character" w:customStyle="1" w:styleId="Hyperlink0">
     <w:name w:val="Hyperlink.0"/>
     <w:basedOn w:val="None"/>
-    <w:next w:val="Hyperlink.0"/>
     <w:rPr>
       <w:u w:val="single"/>
     </w:rPr>
   </w:style>
-  <w:style w:type="paragraph" w:styleId="Heading 3">
-    <w:name w:val="Heading 3"/>
-    <w:next w:val="Body A"/>
-    <w:pPr>
-      <w:keepNext w:val="1"/>
-      <w:keepLines w:val="0"/>
-      <w:pageBreakBefore w:val="0"/>
-      <w:widowControl w:val="1"/>
-      <w:pBdr>
-        <w:top w:val="single" w:color="515151" w:sz="4" w:space="0" w:shadow="0" w:frame="0"/>
-        <w:left w:val="nil"/>
-        <w:bottom w:val="nil"/>
-        <w:right w:val="nil"/>
-      </w:pBdr>
-      <w:shd w:val="clear" w:color="auto" w:fill="auto"/>
-      <w:suppressAutoHyphens w:val="0"/>
-      <w:bidi w:val="0"/>
-      <w:spacing w:before="360" w:after="40" w:line="288" w:lineRule="auto"/>
-      <w:ind w:left="0" w:right="0" w:firstLine="0"/>
-      <w:jc w:val="left"/>
-      <w:outlineLvl w:val="2"/>
-    </w:pPr>
-    <w:rPr>
-      <w:rFonts w:ascii="Helvetica Light" w:cs="Arial Unicode MS" w:hAnsi="Helvetica Light" w:eastAsia="Arial Unicode MS"/>
-      <w:b w:val="0"/>
-      <w:bCs w:val="0"/>
-      <w:i w:val="0"/>
-      <w:iCs w:val="0"/>
-      <w:caps w:val="0"/>
-      <w:smallCaps w:val="0"/>
-      <w:strike w:val="0"/>
-      <w:dstrike w:val="0"/>
-      <w:outline w:val="0"/>
-      <w:color w:val="000000"/>
-      <w:spacing w:val="5"/>
-      <w:kern w:val="0"/>
-      <w:position w:val="0"/>
-      <w:sz w:val="28"/>
-      <w:szCs w:val="28"/>
-      <w:u w:val="none" w:color="000000"/>
-      <w:vertAlign w:val="baseline"/>
-      <w:lang w:val="en-US"/>
-    </w:rPr>
-  </w:style>
-  <w:style w:type="numbering" w:styleId="Bullet">
+  <w:style w:type="numbering" w:customStyle="1" w:styleId="Bullet">
     <w:name w:val="Bullet"/>
     <w:pPr>
       <w:numPr>
@@ -1069,7 +1108,7 @@
 </file>
 
 <file path=word/theme/theme1.xml><?xml version="1.0" encoding="utf-8"?>
-<a:theme xmlns:a="http://schemas.openxmlformats.org/drawingml/2006/main" xmlns:r="http://schemas.openxmlformats.org/officeDocument/2006/relationships" name="Blank">
+<a:theme xmlns:a="http://schemas.openxmlformats.org/drawingml/2006/main" name="Blank">
   <a:themeElements>
     <a:clrScheme name="Blank">
       <a:dk1>
@@ -1195,7 +1234,7 @@
       <a:effectStyleLst>
         <a:effectStyle>
           <a:effectLst>
-            <a:outerShdw sx="100000" sy="100000" kx="0" ky="0" algn="b" rotWithShape="0" blurRad="38100" dist="25400" dir="5400000">
+            <a:outerShdw blurRad="38100" dist="25400" dir="5400000" rotWithShape="0">
               <a:srgbClr val="000000">
                 <a:alpha val="50000"/>
               </a:srgbClr>
@@ -1204,7 +1243,7 @@
         </a:effectStyle>
         <a:effectStyle>
           <a:effectLst>
-            <a:outerShdw sx="100000" sy="100000" kx="0" ky="0" algn="b" rotWithShape="0" blurRad="38100" dist="25400" dir="5400000">
+            <a:outerShdw blurRad="38100" dist="25400" dir="5400000" rotWithShape="0">
               <a:srgbClr val="000000">
                 <a:alpha val="50000"/>
               </a:srgbClr>
@@ -1213,7 +1252,7 @@
         </a:effectStyle>
         <a:effectStyle>
           <a:effectLst>
-            <a:outerShdw sx="100000" sy="100000" kx="0" ky="0" algn="b" rotWithShape="0" blurRad="38100" dist="25400" dir="5400000">
+            <a:outerShdw blurRad="38100" dist="25400" dir="5400000" rotWithShape="0">
               <a:srgbClr val="000000">
                 <a:alpha val="50000"/>
               </a:srgbClr>
@@ -1287,7 +1326,7 @@
           <a:round/>
         </a:ln>
         <a:effectLst>
-          <a:outerShdw sx="100000" sy="100000" kx="0" ky="0" algn="b" rotWithShape="0" blurRad="38100" dist="25400" dir="5400000">
+          <a:outerShdw blurRad="38100" dist="25400" dir="5400000" rotWithShape="0">
             <a:srgbClr val="000000">
               <a:alpha val="50000"/>
             </a:srgbClr>
@@ -1295,7 +1334,7 @@
         </a:effectLst>
         <a:sp3d/>
       </a:spPr>
-      <a:bodyPr rot="0" spcFirstLastPara="1" vertOverflow="overflow" horzOverflow="overflow" vert="horz" wrap="square" lIns="50800" tIns="50800" rIns="50800" bIns="50800" numCol="1" spcCol="38100" rtlCol="0" anchor="ctr" upright="0">
+      <a:bodyPr rot="0" spcFirstLastPara="1" vertOverflow="overflow" horzOverflow="overflow" vert="horz" wrap="square" lIns="50800" tIns="50800" rIns="50800" bIns="50800" numCol="1" spcCol="38100" rtlCol="0" anchor="ctr">
         <a:spAutoFit/>
       </a:bodyPr>
       <a:lstStyle>
@@ -1314,7 +1353,7 @@
           <a:buFontTx/>
           <a:buNone/>
           <a:tabLst/>
-          <a:defRPr b="0" baseline="0" cap="none" i="0" spc="0" strike="noStrike" sz="1800" u="none" kumimoji="0" normalizeH="0">
+          <a:defRPr kumimoji="0" sz="1800" b="0" i="0" u="none" strike="noStrike" cap="none" spc="0" normalizeH="0" baseline="0">
             <a:ln>
               <a:noFill/>
             </a:ln>
@@ -1344,7 +1383,7 @@
           <a:buFontTx/>
           <a:buNone/>
           <a:tabLst/>
-          <a:defRPr b="0" baseline="0" cap="none" i="0" spc="0" strike="noStrike" sz="1800" u="none" kumimoji="0" normalizeH="0">
+          <a:defRPr kumimoji="0" sz="1800" b="0" i="0" u="none" strike="noStrike" cap="none" spc="0" normalizeH="0" baseline="0">
             <a:ln>
               <a:noFill/>
             </a:ln>
@@ -1370,7 +1409,7 @@
           <a:buFontTx/>
           <a:buNone/>
           <a:tabLst/>
-          <a:defRPr b="0" baseline="0" cap="none" i="0" spc="0" strike="noStrike" sz="1800" u="none" kumimoji="0" normalizeH="0">
+          <a:defRPr kumimoji="0" sz="1800" b="0" i="0" u="none" strike="noStrike" cap="none" spc="0" normalizeH="0" baseline="0">
             <a:ln>
               <a:noFill/>
             </a:ln>
@@ -1396,7 +1435,7 @@
           <a:buFontTx/>
           <a:buNone/>
           <a:tabLst/>
-          <a:defRPr b="0" baseline="0" cap="none" i="0" spc="0" strike="noStrike" sz="1800" u="none" kumimoji="0" normalizeH="0">
+          <a:defRPr kumimoji="0" sz="1800" b="0" i="0" u="none" strike="noStrike" cap="none" spc="0" normalizeH="0" baseline="0">
             <a:ln>
               <a:noFill/>
             </a:ln>
@@ -1422,7 +1461,7 @@
           <a:buFontTx/>
           <a:buNone/>
           <a:tabLst/>
-          <a:defRPr b="0" baseline="0" cap="none" i="0" spc="0" strike="noStrike" sz="1800" u="none" kumimoji="0" normalizeH="0">
+          <a:defRPr kumimoji="0" sz="1800" b="0" i="0" u="none" strike="noStrike" cap="none" spc="0" normalizeH="0" baseline="0">
             <a:ln>
               <a:noFill/>
             </a:ln>
@@ -1448,7 +1487,7 @@
           <a:buFontTx/>
           <a:buNone/>
           <a:tabLst/>
-          <a:defRPr b="0" baseline="0" cap="none" i="0" spc="0" strike="noStrike" sz="1800" u="none" kumimoji="0" normalizeH="0">
+          <a:defRPr kumimoji="0" sz="1800" b="0" i="0" u="none" strike="noStrike" cap="none" spc="0" normalizeH="0" baseline="0">
             <a:ln>
               <a:noFill/>
             </a:ln>
@@ -1474,7 +1513,7 @@
           <a:buFontTx/>
           <a:buNone/>
           <a:tabLst/>
-          <a:defRPr b="0" baseline="0" cap="none" i="0" spc="0" strike="noStrike" sz="1800" u="none" kumimoji="0" normalizeH="0">
+          <a:defRPr kumimoji="0" sz="1800" b="0" i="0" u="none" strike="noStrike" cap="none" spc="0" normalizeH="0" baseline="0">
             <a:ln>
               <a:noFill/>
             </a:ln>
@@ -1500,7 +1539,7 @@
           <a:buFontTx/>
           <a:buNone/>
           <a:tabLst/>
-          <a:defRPr b="0" baseline="0" cap="none" i="0" spc="0" strike="noStrike" sz="1800" u="none" kumimoji="0" normalizeH="0">
+          <a:defRPr kumimoji="0" sz="1800" b="0" i="0" u="none" strike="noStrike" cap="none" spc="0" normalizeH="0" baseline="0">
             <a:ln>
               <a:noFill/>
             </a:ln>
@@ -1526,7 +1565,7 @@
           <a:buFontTx/>
           <a:buNone/>
           <a:tabLst/>
-          <a:defRPr b="0" baseline="0" cap="none" i="0" spc="0" strike="noStrike" sz="1800" u="none" kumimoji="0" normalizeH="0">
+          <a:defRPr kumimoji="0" sz="1800" b="0" i="0" u="none" strike="noStrike" cap="none" spc="0" normalizeH="0" baseline="0">
             <a:ln>
               <a:noFill/>
             </a:ln>
@@ -1552,7 +1591,7 @@
           <a:buFontTx/>
           <a:buNone/>
           <a:tabLst/>
-          <a:defRPr b="0" baseline="0" cap="none" i="0" spc="0" strike="noStrike" sz="1800" u="none" kumimoji="0" normalizeH="0">
+          <a:defRPr kumimoji="0" sz="1800" b="0" i="0" u="none" strike="noStrike" cap="none" spc="0" normalizeH="0" baseline="0">
             <a:ln>
               <a:noFill/>
             </a:ln>
@@ -1565,9 +1604,15 @@
         </a:lvl9pPr>
       </a:lstStyle>
       <a:style>
-        <a:lnRef idx="0"/>
-        <a:fillRef idx="0"/>
-        <a:effectRef idx="0"/>
+        <a:lnRef idx="0">
+          <a:scrgbClr r="0" g="0" b="0"/>
+        </a:lnRef>
+        <a:fillRef idx="0">
+          <a:scrgbClr r="0" g="0" b="0"/>
+        </a:fillRef>
+        <a:effectRef idx="0">
+          <a:scrgbClr r="0" g="0" b="0"/>
+        </a:effectRef>
         <a:fontRef idx="none"/>
       </a:style>
     </a:spDef>
@@ -1582,7 +1627,7 @@
           <a:round/>
         </a:ln>
         <a:effectLst>
-          <a:outerShdw sx="100000" sy="100000" kx="0" ky="0" algn="b" rotWithShape="0" blurRad="38100" dist="25400" dir="5400000">
+          <a:outerShdw blurRad="38100" dist="25400" dir="5400000" rotWithShape="0">
             <a:srgbClr val="000000">
               <a:alpha val="50000"/>
             </a:srgbClr>
@@ -1590,7 +1635,7 @@
         </a:effectLst>
         <a:sp3d/>
       </a:spPr>
-      <a:bodyPr rot="0" spcFirstLastPara="1" vertOverflow="overflow" horzOverflow="overflow" vert="horz" wrap="square" lIns="91439" tIns="45719" rIns="91439" bIns="45719" numCol="1" spcCol="38100" rtlCol="0" anchor="t" upright="0">
+      <a:bodyPr rot="0" spcFirstLastPara="1" vertOverflow="overflow" horzOverflow="overflow" vert="horz" wrap="square" lIns="91439" tIns="45719" rIns="91439" bIns="45719" numCol="1" spcCol="38100" rtlCol="0" anchor="t">
         <a:noAutofit/>
       </a:bodyPr>
       <a:lstStyle>
@@ -1609,7 +1654,7 @@
           <a:buFontTx/>
           <a:buNone/>
           <a:tabLst/>
-          <a:defRPr b="0" baseline="0" cap="none" i="0" spc="0" strike="noStrike" sz="1800" u="none" kumimoji="0" normalizeH="0">
+          <a:defRPr kumimoji="0" sz="1800" b="0" i="0" u="none" strike="noStrike" cap="none" spc="0" normalizeH="0" baseline="0">
             <a:ln>
               <a:noFill/>
             </a:ln>
@@ -1635,7 +1680,7 @@
           <a:buFontTx/>
           <a:buNone/>
           <a:tabLst/>
-          <a:defRPr b="0" baseline="0" cap="none" i="0" spc="0" strike="noStrike" sz="1800" u="none" kumimoji="0" normalizeH="0">
+          <a:defRPr kumimoji="0" sz="1800" b="0" i="0" u="none" strike="noStrike" cap="none" spc="0" normalizeH="0" baseline="0">
             <a:ln>
               <a:noFill/>
             </a:ln>
@@ -1661,7 +1706,7 @@
           <a:buFontTx/>
           <a:buNone/>
           <a:tabLst/>
-          <a:defRPr b="0" baseline="0" cap="none" i="0" spc="0" strike="noStrike" sz="1800" u="none" kumimoji="0" normalizeH="0">
+          <a:defRPr kumimoji="0" sz="1800" b="0" i="0" u="none" strike="noStrike" cap="none" spc="0" normalizeH="0" baseline="0">
             <a:ln>
               <a:noFill/>
             </a:ln>
@@ -1687,7 +1732,7 @@
           <a:buFontTx/>
           <a:buNone/>
           <a:tabLst/>
-          <a:defRPr b="0" baseline="0" cap="none" i="0" spc="0" strike="noStrike" sz="1800" u="none" kumimoji="0" normalizeH="0">
+          <a:defRPr kumimoji="0" sz="1800" b="0" i="0" u="none" strike="noStrike" cap="none" spc="0" normalizeH="0" baseline="0">
             <a:ln>
               <a:noFill/>
             </a:ln>
@@ -1713,7 +1758,7 @@
           <a:buFontTx/>
           <a:buNone/>
           <a:tabLst/>
-          <a:defRPr b="0" baseline="0" cap="none" i="0" spc="0" strike="noStrike" sz="1800" u="none" kumimoji="0" normalizeH="0">
+          <a:defRPr kumimoji="0" sz="1800" b="0" i="0" u="none" strike="noStrike" cap="none" spc="0" normalizeH="0" baseline="0">
             <a:ln>
               <a:noFill/>
             </a:ln>
@@ -1739,7 +1784,7 @@
           <a:buFontTx/>
           <a:buNone/>
           <a:tabLst/>
-          <a:defRPr b="0" baseline="0" cap="none" i="0" spc="0" strike="noStrike" sz="1800" u="none" kumimoji="0" normalizeH="0">
+          <a:defRPr kumimoji="0" sz="1800" b="0" i="0" u="none" strike="noStrike" cap="none" spc="0" normalizeH="0" baseline="0">
             <a:ln>
               <a:noFill/>
             </a:ln>
@@ -1765,7 +1810,7 @@
           <a:buFontTx/>
           <a:buNone/>
           <a:tabLst/>
-          <a:defRPr b="0" baseline="0" cap="none" i="0" spc="0" strike="noStrike" sz="1800" u="none" kumimoji="0" normalizeH="0">
+          <a:defRPr kumimoji="0" sz="1800" b="0" i="0" u="none" strike="noStrike" cap="none" spc="0" normalizeH="0" baseline="0">
             <a:ln>
               <a:noFill/>
             </a:ln>
@@ -1791,7 +1836,7 @@
           <a:buFontTx/>
           <a:buNone/>
           <a:tabLst/>
-          <a:defRPr b="0" baseline="0" cap="none" i="0" spc="0" strike="noStrike" sz="1800" u="none" kumimoji="0" normalizeH="0">
+          <a:defRPr kumimoji="0" sz="1800" b="0" i="0" u="none" strike="noStrike" cap="none" spc="0" normalizeH="0" baseline="0">
             <a:ln>
               <a:noFill/>
             </a:ln>
@@ -1817,7 +1862,7 @@
           <a:buFontTx/>
           <a:buNone/>
           <a:tabLst/>
-          <a:defRPr b="0" baseline="0" cap="none" i="0" spc="0" strike="noStrike" sz="1800" u="none" kumimoji="0" normalizeH="0">
+          <a:defRPr kumimoji="0" sz="1800" b="0" i="0" u="none" strike="noStrike" cap="none" spc="0" normalizeH="0" baseline="0">
             <a:ln>
               <a:noFill/>
             </a:ln>
@@ -1843,7 +1888,7 @@
           <a:buFontTx/>
           <a:buNone/>
           <a:tabLst/>
-          <a:defRPr b="0" baseline="0" cap="none" i="0" spc="0" strike="noStrike" sz="1800" u="none" kumimoji="0" normalizeH="0">
+          <a:defRPr kumimoji="0" sz="1800" b="0" i="0" u="none" strike="noStrike" cap="none" spc="0" normalizeH="0" baseline="0">
             <a:ln>
               <a:noFill/>
             </a:ln>
@@ -1856,9 +1901,15 @@
         </a:lvl9pPr>
       </a:lstStyle>
       <a:style>
-        <a:lnRef idx="0"/>
-        <a:fillRef idx="0"/>
-        <a:effectRef idx="0"/>
+        <a:lnRef idx="0">
+          <a:scrgbClr r="0" g="0" b="0"/>
+        </a:lnRef>
+        <a:fillRef idx="0">
+          <a:scrgbClr r="0" g="0" b="0"/>
+        </a:fillRef>
+        <a:effectRef idx="0">
+          <a:scrgbClr r="0" g="0" b="0"/>
+        </a:effectRef>
         <a:fontRef idx="none"/>
       </a:style>
     </a:lnDef>
@@ -1872,7 +1923,7 @@
         <a:effectLst/>
         <a:sp3d/>
       </a:spPr>
-      <a:bodyPr rot="0" spcFirstLastPara="1" vertOverflow="overflow" horzOverflow="overflow" vert="horz" wrap="square" lIns="50800" tIns="50800" rIns="50800" bIns="50800" numCol="1" spcCol="38100" rtlCol="0" anchor="t" upright="0">
+      <a:bodyPr rot="0" spcFirstLastPara="1" vertOverflow="overflow" horzOverflow="overflow" vert="horz" wrap="square" lIns="50800" tIns="50800" rIns="50800" bIns="50800" numCol="1" spcCol="38100" rtlCol="0" anchor="t">
         <a:spAutoFit/>
       </a:bodyPr>
       <a:lstStyle>
@@ -1891,7 +1942,7 @@
           <a:buFontTx/>
           <a:buNone/>
           <a:tabLst/>
-          <a:defRPr b="0" baseline="0" cap="none" i="0" spc="0" strike="noStrike" sz="1800" u="none" kumimoji="0" normalizeH="0">
+          <a:defRPr kumimoji="0" sz="1800" b="0" i="0" u="none" strike="noStrike" cap="none" spc="0" normalizeH="0" baseline="0">
             <a:ln>
               <a:noFill/>
             </a:ln>
@@ -1921,7 +1972,7 @@
           <a:buFontTx/>
           <a:buNone/>
           <a:tabLst/>
-          <a:defRPr b="0" baseline="0" cap="none" i="0" spc="0" strike="noStrike" sz="1800" u="none" kumimoji="0" normalizeH="0">
+          <a:defRPr kumimoji="0" sz="1800" b="0" i="0" u="none" strike="noStrike" cap="none" spc="0" normalizeH="0" baseline="0">
             <a:ln>
               <a:noFill/>
             </a:ln>
@@ -1947,7 +1998,7 @@
           <a:buFontTx/>
           <a:buNone/>
           <a:tabLst/>
-          <a:defRPr b="0" baseline="0" cap="none" i="0" spc="0" strike="noStrike" sz="1800" u="none" kumimoji="0" normalizeH="0">
+          <a:defRPr kumimoji="0" sz="1800" b="0" i="0" u="none" strike="noStrike" cap="none" spc="0" normalizeH="0" baseline="0">
             <a:ln>
               <a:noFill/>
             </a:ln>
@@ -1973,7 +2024,7 @@
           <a:buFontTx/>
           <a:buNone/>
           <a:tabLst/>
-          <a:defRPr b="0" baseline="0" cap="none" i="0" spc="0" strike="noStrike" sz="1800" u="none" kumimoji="0" normalizeH="0">
+          <a:defRPr kumimoji="0" sz="1800" b="0" i="0" u="none" strike="noStrike" cap="none" spc="0" normalizeH="0" baseline="0">
             <a:ln>
               <a:noFill/>
             </a:ln>
@@ -1999,7 +2050,7 @@
           <a:buFontTx/>
           <a:buNone/>
           <a:tabLst/>
-          <a:defRPr b="0" baseline="0" cap="none" i="0" spc="0" strike="noStrike" sz="1800" u="none" kumimoji="0" normalizeH="0">
+          <a:defRPr kumimoji="0" sz="1800" b="0" i="0" u="none" strike="noStrike" cap="none" spc="0" normalizeH="0" baseline="0">
             <a:ln>
               <a:noFill/>
             </a:ln>
@@ -2025,7 +2076,7 @@
           <a:buFontTx/>
           <a:buNone/>
           <a:tabLst/>
-          <a:defRPr b="0" baseline="0" cap="none" i="0" spc="0" strike="noStrike" sz="1800" u="none" kumimoji="0" normalizeH="0">
+          <a:defRPr kumimoji="0" sz="1800" b="0" i="0" u="none" strike="noStrike" cap="none" spc="0" normalizeH="0" baseline="0">
             <a:ln>
               <a:noFill/>
             </a:ln>
@@ -2051,7 +2102,7 @@
           <a:buFontTx/>
           <a:buNone/>
           <a:tabLst/>
-          <a:defRPr b="0" baseline="0" cap="none" i="0" spc="0" strike="noStrike" sz="1800" u="none" kumimoji="0" normalizeH="0">
+          <a:defRPr kumimoji="0" sz="1800" b="0" i="0" u="none" strike="noStrike" cap="none" spc="0" normalizeH="0" baseline="0">
             <a:ln>
               <a:noFill/>
             </a:ln>
@@ -2077,7 +2128,7 @@
           <a:buFontTx/>
           <a:buNone/>
           <a:tabLst/>
-          <a:defRPr b="0" baseline="0" cap="none" i="0" spc="0" strike="noStrike" sz="1800" u="none" kumimoji="0" normalizeH="0">
+          <a:defRPr kumimoji="0" sz="1800" b="0" i="0" u="none" strike="noStrike" cap="none" spc="0" normalizeH="0" baseline="0">
             <a:ln>
               <a:noFill/>
             </a:ln>
@@ -2103,7 +2154,7 @@
           <a:buFontTx/>
           <a:buNone/>
           <a:tabLst/>
-          <a:defRPr b="0" baseline="0" cap="none" i="0" spc="0" strike="noStrike" sz="1800" u="none" kumimoji="0" normalizeH="0">
+          <a:defRPr kumimoji="0" sz="1800" b="0" i="0" u="none" strike="noStrike" cap="none" spc="0" normalizeH="0" baseline="0">
             <a:ln>
               <a:noFill/>
             </a:ln>
@@ -2129,7 +2180,7 @@
           <a:buFontTx/>
           <a:buNone/>
           <a:tabLst/>
-          <a:defRPr b="0" baseline="0" cap="none" i="0" spc="0" strike="noStrike" sz="1800" u="none" kumimoji="0" normalizeH="0">
+          <a:defRPr kumimoji="0" sz="1800" b="0" i="0" u="none" strike="noStrike" cap="none" spc="0" normalizeH="0" baseline="0">
             <a:ln>
               <a:noFill/>
             </a:ln>
@@ -2142,12 +2193,19 @@
         </a:lvl9pPr>
       </a:lstStyle>
       <a:style>
-        <a:lnRef idx="0"/>
-        <a:fillRef idx="0"/>
-        <a:effectRef idx="0"/>
+        <a:lnRef idx="0">
+          <a:scrgbClr r="0" g="0" b="0"/>
+        </a:lnRef>
+        <a:fillRef idx="0">
+          <a:scrgbClr r="0" g="0" b="0"/>
+        </a:fillRef>
+        <a:effectRef idx="0">
+          <a:scrgbClr r="0" g="0" b="0"/>
+        </a:effectRef>
         <a:fontRef idx="none"/>
       </a:style>
     </a:txDef>
   </a:objectDefaults>
+  <a:extraClrSchemeLst/>
 </a:theme>
 </file>
</xml_diff>